<commit_message>
Ajout d'un vol terminé, affichage pilote
</commit_message>
<xml_diff>
--- a/Documentation/Projet/Application de planification de vols aériens.docx
+++ b/Documentation/Projet/Application de planification de vols aériens.docx
@@ -111,13 +111,8 @@
       <w:pPr>
         <w:jc w:val="center"/>
       </w:pPr>
-      <w:proofErr w:type="spellStart"/>
-      <w:r>
-        <w:t>Gianinetti</w:t>
-      </w:r>
-      <w:proofErr w:type="spellEnd"/>
-      <w:r>
-        <w:t xml:space="preserve"> Lucas</w:t>
+      <w:r>
+        <w:t>Gianinetti Lucas</w:t>
       </w:r>
     </w:p>
     <w:p>
@@ -2214,25 +2209,7 @@
           <w:i/>
           <w:sz w:val="20"/>
         </w:rPr>
-        <w:t xml:space="preserve">De plus, en fonction du type de </w:t>
-      </w:r>
-      <w:proofErr w:type="gramStart"/>
-      <w:r>
-        <w:rPr>
-          <w:bCs/>
-          <w:i/>
-          <w:sz w:val="20"/>
-        </w:rPr>
-        <w:t>projet,  il</w:t>
-      </w:r>
-      <w:proofErr w:type="gramEnd"/>
-      <w:r>
-        <w:rPr>
-          <w:bCs/>
-          <w:i/>
-          <w:sz w:val="20"/>
-        </w:rPr>
-        <w:t xml:space="preserve"> est tout à fait possible que certains chapitres ou paragraphes n’aient aucun sens. Dans ce cas il est recommandé de les retirer du document pour éviter de l’alourdir inutilement.  </w:t>
+        <w:t xml:space="preserve">De plus, en fonction du type de projet,  il est tout à fait possible que certains chapitres ou paragraphes n’aient aucun sens. Dans ce cas il est recommandé de les retirer du document pour éviter de l’alourdir inutilement.  </w:t>
       </w:r>
     </w:p>
     <w:p>
@@ -3948,23 +3925,7 @@
                 <w:rFonts w:cs="Arial"/>
                 <w:szCs w:val="36"/>
               </w:rPr>
-              <w:t xml:space="preserve">Je remplis le champ « nom » du </w:t>
-            </w:r>
-            <w:proofErr w:type="spellStart"/>
-            <w:r>
-              <w:rPr>
-                <w:rFonts w:cs="Arial"/>
-                <w:szCs w:val="36"/>
-              </w:rPr>
-              <w:t>groupBox</w:t>
-            </w:r>
-            <w:proofErr w:type="spellEnd"/>
-            <w:r>
-              <w:rPr>
-                <w:rFonts w:cs="Arial"/>
-                <w:szCs w:val="36"/>
-              </w:rPr>
-              <w:t xml:space="preserve"> « Pilote »</w:t>
+              <w:t>Je remplis le champ « nom » du groupBox « Pilote »</w:t>
             </w:r>
           </w:p>
         </w:tc>
@@ -4034,23 +3995,7 @@
                 <w:rFonts w:cs="Arial"/>
                 <w:szCs w:val="36"/>
               </w:rPr>
-              <w:t xml:space="preserve">Je remplis le champ  « prénom » du </w:t>
-            </w:r>
-            <w:proofErr w:type="spellStart"/>
-            <w:r>
-              <w:rPr>
-                <w:rFonts w:cs="Arial"/>
-                <w:szCs w:val="36"/>
-              </w:rPr>
-              <w:t>groupBox</w:t>
-            </w:r>
-            <w:proofErr w:type="spellEnd"/>
-            <w:r>
-              <w:rPr>
-                <w:rFonts w:cs="Arial"/>
-                <w:szCs w:val="36"/>
-              </w:rPr>
-              <w:t xml:space="preserve"> « Pilote »</w:t>
+              <w:t>Je remplis le champ  « prénom » du groupBox « Pilote »</w:t>
             </w:r>
           </w:p>
         </w:tc>
@@ -4120,23 +4065,7 @@
                 <w:rFonts w:cs="Arial"/>
                 <w:szCs w:val="36"/>
               </w:rPr>
-              <w:t xml:space="preserve">Je remplis le champ « Aéroport d’affectation » du </w:t>
-            </w:r>
-            <w:proofErr w:type="spellStart"/>
-            <w:r>
-              <w:rPr>
-                <w:rFonts w:cs="Arial"/>
-                <w:szCs w:val="36"/>
-              </w:rPr>
-              <w:t>groupBox</w:t>
-            </w:r>
-            <w:proofErr w:type="spellEnd"/>
-            <w:r>
-              <w:rPr>
-                <w:rFonts w:cs="Arial"/>
-                <w:szCs w:val="36"/>
-              </w:rPr>
-              <w:t xml:space="preserve"> « Pilote »</w:t>
+              <w:t>Je remplis le champ « Aéroport d’affectation » du groupBox « Pilote »</w:t>
             </w:r>
           </w:p>
         </w:tc>
@@ -4206,23 +4135,7 @@
                 <w:rFonts w:cs="Arial"/>
                 <w:szCs w:val="36"/>
               </w:rPr>
-              <w:t xml:space="preserve">Je remplis le champ « Heures de vols à son actif » du </w:t>
-            </w:r>
-            <w:proofErr w:type="spellStart"/>
-            <w:r>
-              <w:rPr>
-                <w:rFonts w:cs="Arial"/>
-                <w:szCs w:val="36"/>
-              </w:rPr>
-              <w:t>groupBox</w:t>
-            </w:r>
-            <w:proofErr w:type="spellEnd"/>
-            <w:r>
-              <w:rPr>
-                <w:rFonts w:cs="Arial"/>
-                <w:szCs w:val="36"/>
-              </w:rPr>
-              <w:t xml:space="preserve"> « Pilote »</w:t>
+              <w:t>Je remplis le champ « Heures de vols à son actif » du groupBox « Pilote »</w:t>
             </w:r>
           </w:p>
         </w:tc>
@@ -4292,23 +4205,7 @@
                 <w:rFonts w:cs="Arial"/>
                 <w:szCs w:val="36"/>
               </w:rPr>
-              <w:t xml:space="preserve">Je clique sur le bouton « Ajouter » du </w:t>
-            </w:r>
-            <w:proofErr w:type="spellStart"/>
-            <w:r>
-              <w:rPr>
-                <w:rFonts w:cs="Arial"/>
-                <w:szCs w:val="36"/>
-              </w:rPr>
-              <w:t>groupBox</w:t>
-            </w:r>
-            <w:proofErr w:type="spellEnd"/>
-            <w:r>
-              <w:rPr>
-                <w:rFonts w:cs="Arial"/>
-                <w:szCs w:val="36"/>
-              </w:rPr>
-              <w:t xml:space="preserve"> « Pilote »</w:t>
+              <w:t>Je clique sur le bouton « Ajouter » du groupBox « Pilote »</w:t>
             </w:r>
           </w:p>
         </w:tc>
@@ -4842,15 +4739,7 @@
               </w:rPr>
             </w:pPr>
             <w:r>
-              <w:t xml:space="preserve">Je remplis le champ « Date départ » du </w:t>
-            </w:r>
-            <w:proofErr w:type="spellStart"/>
-            <w:r>
-              <w:t>groupBox</w:t>
-            </w:r>
-            <w:proofErr w:type="spellEnd"/>
-            <w:r>
-              <w:t xml:space="preserve"> « Vol »</w:t>
+              <w:t>Je remplis le champ « Date départ » du groupBox « Vol »</w:t>
             </w:r>
           </w:p>
         </w:tc>
@@ -4916,15 +4805,7 @@
               </w:rPr>
             </w:pPr>
             <w:r>
-              <w:t xml:space="preserve">Je sélectionne une ligne dans le </w:t>
-            </w:r>
-            <w:proofErr w:type="spellStart"/>
-            <w:r>
-              <w:t>groupBox</w:t>
-            </w:r>
-            <w:proofErr w:type="spellEnd"/>
-            <w:r>
-              <w:t xml:space="preserve"> « Vol »</w:t>
+              <w:t>Je sélectionne une ligne dans le groupBox « Vol »</w:t>
             </w:r>
           </w:p>
         </w:tc>
@@ -4958,23 +4839,7 @@
                 <w:rFonts w:cs="Arial"/>
                 <w:szCs w:val="36"/>
               </w:rPr>
-              <w:t xml:space="preserve">La ligne est sélectionnée et le champ « Date arrivée » du </w:t>
-            </w:r>
-            <w:proofErr w:type="spellStart"/>
-            <w:r>
-              <w:rPr>
-                <w:rFonts w:cs="Arial"/>
-                <w:szCs w:val="36"/>
-              </w:rPr>
-              <w:t>groupBox</w:t>
-            </w:r>
-            <w:proofErr w:type="spellEnd"/>
-            <w:r>
-              <w:rPr>
-                <w:rFonts w:cs="Arial"/>
-                <w:szCs w:val="36"/>
-              </w:rPr>
-              <w:t xml:space="preserve"> « vol » se remplit en fonction de la date de départ et de la ligne sélectionnée.</w:t>
+              <w:t>La ligne est sélectionnée et le champ « Date arrivée » du groupBox « vol » se remplit en fonction de la date de départ et de la ligne sélectionnée.</w:t>
             </w:r>
           </w:p>
         </w:tc>
@@ -5006,15 +4871,7 @@
               </w:rPr>
             </w:pPr>
             <w:r>
-              <w:t xml:space="preserve">Je clique sur le bouton « Ajouter » du </w:t>
-            </w:r>
-            <w:proofErr w:type="spellStart"/>
-            <w:r>
-              <w:t>groupBox</w:t>
-            </w:r>
-            <w:proofErr w:type="spellEnd"/>
-            <w:r>
-              <w:t xml:space="preserve"> « Vol »</w:t>
+              <w:t>Je clique sur le bouton « Ajouter » du groupBox « Vol »</w:t>
             </w:r>
           </w:p>
         </w:tc>
@@ -5589,23 +5446,7 @@
                 <w:rFonts w:cs="Arial"/>
                 <w:szCs w:val="36"/>
               </w:rPr>
-              <w:t xml:space="preserve">Je sélectionne une case de la liste « Lieu de départ » du </w:t>
-            </w:r>
-            <w:proofErr w:type="spellStart"/>
-            <w:r>
-              <w:rPr>
-                <w:rFonts w:cs="Arial"/>
-                <w:szCs w:val="36"/>
-              </w:rPr>
-              <w:t>groupBox</w:t>
-            </w:r>
-            <w:proofErr w:type="spellEnd"/>
-            <w:r>
-              <w:rPr>
-                <w:rFonts w:cs="Arial"/>
-                <w:szCs w:val="36"/>
-              </w:rPr>
-              <w:t xml:space="preserve"> « Ligne »</w:t>
+              <w:t>Je sélectionne une case de la liste « Lieu de départ » du groupBox « Ligne »</w:t>
             </w:r>
           </w:p>
         </w:tc>
@@ -5678,23 +5519,7 @@
                 <w:rFonts w:cs="Arial"/>
                 <w:szCs w:val="36"/>
               </w:rPr>
-              <w:t xml:space="preserve">Je sélectionne une case de la liste « Lieu d’arrivée» du </w:t>
-            </w:r>
-            <w:proofErr w:type="spellStart"/>
-            <w:r>
-              <w:rPr>
-                <w:rFonts w:cs="Arial"/>
-                <w:szCs w:val="36"/>
-              </w:rPr>
-              <w:t>groupBox</w:t>
-            </w:r>
-            <w:proofErr w:type="spellEnd"/>
-            <w:r>
-              <w:rPr>
-                <w:rFonts w:cs="Arial"/>
-                <w:szCs w:val="36"/>
-              </w:rPr>
-              <w:t xml:space="preserve"> « Ligne »</w:t>
+              <w:t>Je sélectionne une case de la liste « Lieu d’arrivée» du groupBox « Ligne »</w:t>
             </w:r>
           </w:p>
         </w:tc>
@@ -5764,23 +5589,7 @@
                 <w:rFonts w:cs="Arial"/>
                 <w:szCs w:val="36"/>
               </w:rPr>
-              <w:t xml:space="preserve">Je clique sur le bouton « Ajouter » du </w:t>
-            </w:r>
-            <w:proofErr w:type="spellStart"/>
-            <w:r>
-              <w:rPr>
-                <w:rFonts w:cs="Arial"/>
-                <w:szCs w:val="36"/>
-              </w:rPr>
-              <w:t>groupBox</w:t>
-            </w:r>
-            <w:proofErr w:type="spellEnd"/>
-            <w:r>
-              <w:rPr>
-                <w:rFonts w:cs="Arial"/>
-                <w:szCs w:val="36"/>
-              </w:rPr>
-              <w:t xml:space="preserve"> « Ligne »</w:t>
+              <w:t>Je clique sur le bouton « Ajouter » du groupBox « Ligne »</w:t>
             </w:r>
           </w:p>
         </w:tc>
@@ -5814,23 +5623,7 @@
                 <w:rFonts w:cs="Arial"/>
                 <w:szCs w:val="36"/>
               </w:rPr>
-              <w:t xml:space="preserve">Si une case est sélectionnée dans les deux listes du </w:t>
-            </w:r>
-            <w:proofErr w:type="spellStart"/>
-            <w:r>
-              <w:rPr>
-                <w:rFonts w:cs="Arial"/>
-                <w:szCs w:val="36"/>
-              </w:rPr>
-              <w:t>groupBox</w:t>
-            </w:r>
-            <w:proofErr w:type="spellEnd"/>
-            <w:r>
-              <w:rPr>
-                <w:rFonts w:cs="Arial"/>
-                <w:szCs w:val="36"/>
-              </w:rPr>
-              <w:t xml:space="preserve"> « Ligne » la ligne est ajoutée dans la base de données. Si ce n’est pas le cas un message d’erreur averti l’utilisateur</w:t>
+              <w:t>Si une case est sélectionnée dans les deux listes du groupBox « Ligne » la ligne est ajoutée dans la base de données. Si ce n’est pas le cas un message d’erreur averti l’utilisateur</w:t>
             </w:r>
           </w:p>
         </w:tc>
@@ -6415,23 +6208,7 @@
                 <w:rFonts w:cs="Arial"/>
                 <w:szCs w:val="36"/>
               </w:rPr>
-              <w:t xml:space="preserve">Les informations concernant les pilotes existants sont affichées dans un tableau dans le </w:t>
-            </w:r>
-            <w:proofErr w:type="spellStart"/>
-            <w:r>
-              <w:rPr>
-                <w:rFonts w:cs="Arial"/>
-                <w:szCs w:val="36"/>
-              </w:rPr>
-              <w:t>groupBox</w:t>
-            </w:r>
-            <w:proofErr w:type="spellEnd"/>
-            <w:r>
-              <w:rPr>
-                <w:rFonts w:cs="Arial"/>
-                <w:szCs w:val="36"/>
-              </w:rPr>
-              <w:t xml:space="preserve"> « Pilote »</w:t>
+              <w:t>Les informations concernant les pilotes existants sont affichées dans un tableau dans le groupBox « Pilote »</w:t>
             </w:r>
           </w:p>
           <w:p>
@@ -6471,23 +6248,7 @@
                 <w:rFonts w:cs="Arial"/>
                 <w:szCs w:val="36"/>
               </w:rPr>
-              <w:t xml:space="preserve">Les informations concernant les vols existants sont affichées dans un tableau dans le </w:t>
-            </w:r>
-            <w:proofErr w:type="spellStart"/>
-            <w:r>
-              <w:rPr>
-                <w:rFonts w:cs="Arial"/>
-                <w:szCs w:val="36"/>
-              </w:rPr>
-              <w:t>groupBox</w:t>
-            </w:r>
-            <w:proofErr w:type="spellEnd"/>
-            <w:r>
-              <w:rPr>
-                <w:rFonts w:cs="Arial"/>
-                <w:szCs w:val="36"/>
-              </w:rPr>
-              <w:t xml:space="preserve"> « Vols »</w:t>
+              <w:t>Les informations concernant les vols existants sont affichées dans un tableau dans le groupBox « Vols »</w:t>
             </w:r>
           </w:p>
           <w:p>
@@ -6507,23 +6268,7 @@
                 <w:rFonts w:cs="Arial"/>
                 <w:szCs w:val="36"/>
               </w:rPr>
-              <w:t xml:space="preserve">Les informations concernant les lignes existantes sont affichées dans un tableau dans le </w:t>
-            </w:r>
-            <w:proofErr w:type="spellStart"/>
-            <w:r>
-              <w:rPr>
-                <w:rFonts w:cs="Arial"/>
-                <w:szCs w:val="36"/>
-              </w:rPr>
-              <w:t>groupBox</w:t>
-            </w:r>
-            <w:proofErr w:type="spellEnd"/>
-            <w:r>
-              <w:rPr>
-                <w:rFonts w:cs="Arial"/>
-                <w:szCs w:val="36"/>
-              </w:rPr>
-              <w:t xml:space="preserve"> « Lignes »</w:t>
+              <w:t>Les informations concernant les lignes existantes sont affichées dans un tableau dans le groupBox « Lignes »</w:t>
             </w:r>
           </w:p>
         </w:tc>
@@ -6595,7 +6340,6 @@
               </w:rPr>
               <w:t xml:space="preserve">Si un pilote est sélectionné : Le formulaire </w:t>
             </w:r>
-            <w:proofErr w:type="spellStart"/>
             <w:r>
               <w:rPr>
                 <w:rFonts w:cs="Arial"/>
@@ -6608,15 +6352,7 @@
                 <w:rFonts w:cs="Arial"/>
                 <w:szCs w:val="36"/>
               </w:rPr>
-              <w:t>acances</w:t>
-            </w:r>
-            <w:proofErr w:type="spellEnd"/>
-            <w:r>
-              <w:rPr>
-                <w:rFonts w:cs="Arial"/>
-                <w:szCs w:val="36"/>
-              </w:rPr>
-              <w:t xml:space="preserve"> s’ouvre et on peut voir les date</w:t>
+              <w:t>acances s’ouvre et on peut voir les date</w:t>
             </w:r>
             <w:r>
               <w:rPr>
@@ -7262,23 +6998,7 @@
                 <w:rFonts w:cs="Arial"/>
                 <w:szCs w:val="36"/>
               </w:rPr>
-              <w:t xml:space="preserve">Je sélectionne une ligne du tableau du </w:t>
-            </w:r>
-            <w:proofErr w:type="spellStart"/>
-            <w:r>
-              <w:rPr>
-                <w:rFonts w:cs="Arial"/>
-                <w:szCs w:val="36"/>
-              </w:rPr>
-              <w:t>groupBox</w:t>
-            </w:r>
-            <w:proofErr w:type="spellEnd"/>
-            <w:r>
-              <w:rPr>
-                <w:rFonts w:cs="Arial"/>
-                <w:szCs w:val="36"/>
-              </w:rPr>
-              <w:t xml:space="preserve"> « Vols »</w:t>
+              <w:t>Je sélectionne une ligne du tableau du groupBox « Vols »</w:t>
             </w:r>
           </w:p>
         </w:tc>
@@ -7697,23 +7417,7 @@
                 <w:rFonts w:cs="Arial"/>
                 <w:szCs w:val="36"/>
               </w:rPr>
-              <w:t xml:space="preserve">Si un pilote est présent dans la liste « Pilotes à affecter à ce vol » et que le vol fait moins de 10h l’affectation du pilote à ce vol est </w:t>
-            </w:r>
-            <w:proofErr w:type="gramStart"/>
-            <w:r>
-              <w:rPr>
-                <w:rFonts w:cs="Arial"/>
-                <w:szCs w:val="36"/>
-              </w:rPr>
-              <w:t>enregistrée</w:t>
-            </w:r>
-            <w:proofErr w:type="gramEnd"/>
-            <w:r>
-              <w:rPr>
-                <w:rFonts w:cs="Arial"/>
-                <w:szCs w:val="36"/>
-              </w:rPr>
-              <w:t xml:space="preserve"> dans la base de données et la fenêtre se ferme</w:t>
+              <w:t>Si un pilote est présent dans la liste « Pilotes à affecter à ce vol » et que le vol fait moins de 10h l’affectation du pilote à ce vol est enregistrée dans la base de données et la fenêtre se ferme</w:t>
             </w:r>
           </w:p>
           <w:p>
@@ -8350,23 +8054,7 @@
                 <w:rFonts w:cs="Arial"/>
                 <w:szCs w:val="36"/>
               </w:rPr>
-              <w:t xml:space="preserve">Je sélectionne une ligne du tableau du </w:t>
-            </w:r>
-            <w:proofErr w:type="spellStart"/>
-            <w:r>
-              <w:rPr>
-                <w:rFonts w:cs="Arial"/>
-                <w:szCs w:val="36"/>
-              </w:rPr>
-              <w:t>groupBox</w:t>
-            </w:r>
-            <w:proofErr w:type="spellEnd"/>
-            <w:r>
-              <w:rPr>
-                <w:rFonts w:cs="Arial"/>
-                <w:szCs w:val="36"/>
-              </w:rPr>
-              <w:t xml:space="preserve"> « Pilotes »</w:t>
+              <w:t>Je sélectionne une ligne du tableau du groupBox « Pilotes »</w:t>
             </w:r>
           </w:p>
         </w:tc>
@@ -8506,23 +8194,7 @@
                 <w:rFonts w:cs="Arial"/>
                 <w:szCs w:val="36"/>
               </w:rPr>
-              <w:t xml:space="preserve">Je clique sur le bouton « Générer planning » du </w:t>
-            </w:r>
-            <w:proofErr w:type="spellStart"/>
-            <w:r>
-              <w:rPr>
-                <w:rFonts w:cs="Arial"/>
-                <w:szCs w:val="36"/>
-              </w:rPr>
-              <w:t>groupBox</w:t>
-            </w:r>
-            <w:proofErr w:type="spellEnd"/>
-            <w:r>
-              <w:rPr>
-                <w:rFonts w:cs="Arial"/>
-                <w:szCs w:val="36"/>
-              </w:rPr>
-              <w:t xml:space="preserve"> « Pilotes »</w:t>
+              <w:t>Je clique sur le bouton « Générer planning » du groupBox « Pilotes »</w:t>
             </w:r>
           </w:p>
         </w:tc>
@@ -9182,23 +8854,7 @@
                 <w:rFonts w:cs="Arial"/>
                 <w:szCs w:val="36"/>
               </w:rPr>
-              <w:t xml:space="preserve">Je sélectionne une ligne du tableau du </w:t>
-            </w:r>
-            <w:proofErr w:type="spellStart"/>
-            <w:r>
-              <w:rPr>
-                <w:rFonts w:cs="Arial"/>
-                <w:szCs w:val="36"/>
-              </w:rPr>
-              <w:t>groupBox</w:t>
-            </w:r>
-            <w:proofErr w:type="spellEnd"/>
-            <w:r>
-              <w:rPr>
-                <w:rFonts w:cs="Arial"/>
-                <w:szCs w:val="36"/>
-              </w:rPr>
-              <w:t xml:space="preserve"> « Pilotes »</w:t>
+              <w:t>Je sélectionne une ligne du tableau du groupBox « Pilotes »</w:t>
             </w:r>
           </w:p>
         </w:tc>
@@ -9382,23 +9038,7 @@
                 <w:rFonts w:cs="Arial"/>
                 <w:szCs w:val="36"/>
               </w:rPr>
-              <w:t xml:space="preserve">Les </w:t>
-            </w:r>
-            <w:proofErr w:type="spellStart"/>
-            <w:r>
-              <w:rPr>
-                <w:rFonts w:cs="Arial"/>
-                <w:szCs w:val="36"/>
-              </w:rPr>
-              <w:t>DatesTimesPickers</w:t>
-            </w:r>
-            <w:proofErr w:type="spellEnd"/>
-            <w:r>
-              <w:rPr>
-                <w:rFonts w:cs="Arial"/>
-                <w:szCs w:val="36"/>
-              </w:rPr>
-              <w:t xml:space="preserve"> affiche les dates renseignées.</w:t>
+              <w:t>Les DatesTimesPickers affiche les dates renseignées.</w:t>
             </w:r>
           </w:p>
         </w:tc>
@@ -9471,23 +9111,7 @@
                 <w:rFonts w:cs="Arial"/>
                 <w:szCs w:val="36"/>
               </w:rPr>
-              <w:t xml:space="preserve">Si tous les </w:t>
-            </w:r>
-            <w:proofErr w:type="spellStart"/>
-            <w:r>
-              <w:rPr>
-                <w:rFonts w:cs="Arial"/>
-                <w:szCs w:val="36"/>
-              </w:rPr>
-              <w:t>DatesTimesPickers</w:t>
-            </w:r>
-            <w:proofErr w:type="spellEnd"/>
-            <w:r>
-              <w:rPr>
-                <w:rFonts w:cs="Arial"/>
-                <w:szCs w:val="36"/>
-              </w:rPr>
-              <w:t xml:space="preserve"> sont rempli correctement</w:t>
+              <w:t>Si tous les DatesTimesPickers sont rempli correctement</w:t>
             </w:r>
             <w:r>
               <w:rPr>
@@ -9687,7 +9311,6 @@
         </w:numPr>
         <w:ind w:left="360"/>
       </w:pPr>
-      <w:bookmarkStart w:id="6" w:name="_GoBack"/>
       <w:r>
         <w:rPr>
           <w:rFonts w:ascii="Arial" w:hAnsi="Arial"/>
@@ -9740,7 +9363,6 @@
           </wp:inline>
         </w:drawing>
       </w:r>
-      <w:bookmarkEnd w:id="6"/>
     </w:p>
     <w:p>
       <w:pPr>
@@ -9773,15 +9395,8 @@
           <w:numId w:val="26"/>
         </w:numPr>
       </w:pPr>
-      <w:proofErr w:type="spellStart"/>
-      <w:proofErr w:type="gramStart"/>
-      <w:r>
-        <w:t>flightTime</w:t>
-      </w:r>
-      <w:proofErr w:type="spellEnd"/>
-      <w:proofErr w:type="gramEnd"/>
-      <w:r>
-        <w:t xml:space="preserve"> représente les heures de vol à son actif d’un pilote</w:t>
+      <w:r>
+        <w:t>flightTime représente les heures de vol à son actif d’un pilote</w:t>
       </w:r>
       <w:r>
         <w:t>.</w:t>
@@ -9795,15 +9410,8 @@
           <w:numId w:val="26"/>
         </w:numPr>
       </w:pPr>
-      <w:proofErr w:type="spellStart"/>
-      <w:proofErr w:type="gramStart"/>
-      <w:r>
-        <w:t>fkAirport</w:t>
-      </w:r>
-      <w:proofErr w:type="spellEnd"/>
-      <w:proofErr w:type="gramEnd"/>
-      <w:r>
-        <w:t xml:space="preserve"> représente l’aéroport d’affectation du pilote</w:t>
+      <w:r>
+        <w:t>fkAirport représente l’aéroport d’affectation du pilote</w:t>
       </w:r>
       <w:r>
         <w:t>.</w:t>
@@ -9832,15 +9440,8 @@
           <w:numId w:val="26"/>
         </w:numPr>
       </w:pPr>
-      <w:proofErr w:type="spellStart"/>
-      <w:proofErr w:type="gramStart"/>
-      <w:r>
-        <w:t>flightName</w:t>
-      </w:r>
-      <w:proofErr w:type="spellEnd"/>
-      <w:proofErr w:type="gramEnd"/>
-      <w:r>
-        <w:t xml:space="preserve"> sera composé de l’acronyme de l’aéroport de départ + acronyme de l’aéroport d’arrivée + la date de départ du vol (exemple : GVA</w:t>
+      <w:r>
+        <w:t>flightName sera composé de l’acronyme de l’aéroport de départ + acronyme de l’aéroport d’arrivée + la date de départ du vol (exemple : GVA</w:t>
       </w:r>
       <w:r>
         <w:t>CDG140520181125, un vol partant de Genève le 14.05.2018 à 11h25 jusqu’à Paris).</w:t>
@@ -10200,15 +9801,7 @@
         <w:pStyle w:val="Lgende"/>
       </w:pPr>
       <w:r>
-        <w:t>Interface du formulaire « </w:t>
-      </w:r>
-      <w:proofErr w:type="spellStart"/>
-      <w:r>
-        <w:t>VacancesAffichage</w:t>
-      </w:r>
-      <w:proofErr w:type="spellEnd"/>
-      <w:r>
-        <w:t> »</w:t>
+        <w:t>Interface du formulaire « VacancesAffichage »</w:t>
       </w:r>
     </w:p>
     <w:p>
@@ -10248,21 +9841,8 @@
           <w:szCs w:val="14"/>
           <w:lang w:eastAsia="fr-FR"/>
         </w:rPr>
-        <w:t xml:space="preserve"> complet avec toutes ses </w:t>
-      </w:r>
-      <w:proofErr w:type="gramStart"/>
-      <w:r>
-        <w:rPr>
-          <w:rFonts w:ascii="Arial" w:hAnsi="Arial"/>
-          <w:i/>
-          <w:iCs/>
-          <w:sz w:val="24"/>
-          <w:szCs w:val="14"/>
-          <w:lang w:eastAsia="fr-FR"/>
-        </w:rPr>
-        <w:t>annexes:</w:t>
-      </w:r>
-      <w:proofErr w:type="gramEnd"/>
+        <w:t xml:space="preserve"> complet avec toutes ses annexes:</w:t>
+      </w:r>
     </w:p>
     <w:p>
       <w:pPr>
@@ -10327,7 +9907,6 @@
           <w:lang w:eastAsia="fr-FR"/>
         </w:rPr>
       </w:pPr>
-      <w:proofErr w:type="gramStart"/>
       <w:r>
         <w:rPr>
           <w:rFonts w:ascii="Arial" w:hAnsi="Arial"/>
@@ -10348,43 +9927,7 @@
           <w:szCs w:val="14"/>
           <w:lang w:eastAsia="fr-FR"/>
         </w:rPr>
-        <w:t>ultimédia:</w:t>
-      </w:r>
-      <w:proofErr w:type="gramEnd"/>
-      <w:r>
-        <w:rPr>
-          <w:rFonts w:ascii="Arial" w:hAnsi="Arial"/>
-          <w:i/>
-          <w:iCs/>
-          <w:sz w:val="24"/>
-          <w:szCs w:val="14"/>
-          <w:lang w:eastAsia="fr-FR"/>
-        </w:rPr>
-        <w:t xml:space="preserve"> carte de site, maquettes papier, story </w:t>
-      </w:r>
-      <w:proofErr w:type="spellStart"/>
-      <w:r>
-        <w:rPr>
-          <w:rFonts w:ascii="Arial" w:hAnsi="Arial"/>
-          <w:i/>
-          <w:iCs/>
-          <w:sz w:val="24"/>
-          <w:szCs w:val="14"/>
-          <w:lang w:eastAsia="fr-FR"/>
-        </w:rPr>
-        <w:t>board</w:t>
-      </w:r>
-      <w:proofErr w:type="spellEnd"/>
-      <w:r>
-        <w:rPr>
-          <w:rFonts w:ascii="Arial" w:hAnsi="Arial"/>
-          <w:i/>
-          <w:iCs/>
-          <w:sz w:val="24"/>
-          <w:szCs w:val="14"/>
-          <w:lang w:eastAsia="fr-FR"/>
-        </w:rPr>
-        <w:t xml:space="preserve"> préliminaire, …</w:t>
+        <w:t>ultimédia: carte de site, maquettes papier, story board préliminaire, …</w:t>
       </w:r>
     </w:p>
     <w:p>
@@ -10423,31 +9966,7 @@
           <w:szCs w:val="14"/>
           <w:lang w:eastAsia="fr-FR"/>
         </w:rPr>
-        <w:t xml:space="preserve">ases de </w:t>
-      </w:r>
-      <w:proofErr w:type="gramStart"/>
-      <w:r>
-        <w:rPr>
-          <w:rFonts w:ascii="Arial" w:hAnsi="Arial"/>
-          <w:i/>
-          <w:iCs/>
-          <w:sz w:val="24"/>
-          <w:szCs w:val="14"/>
-          <w:lang w:eastAsia="fr-FR"/>
-        </w:rPr>
-        <w:t>données:</w:t>
-      </w:r>
-      <w:proofErr w:type="gramEnd"/>
-      <w:r>
-        <w:rPr>
-          <w:rFonts w:ascii="Arial" w:hAnsi="Arial"/>
-          <w:i/>
-          <w:iCs/>
-          <w:sz w:val="24"/>
-          <w:szCs w:val="14"/>
-          <w:lang w:eastAsia="fr-FR"/>
-        </w:rPr>
-        <w:t xml:space="preserve"> interfaces graphiques, modèle conceptuel</w:t>
+        <w:t>ases de données: interfaces graphiques, modèle conceptuel</w:t>
       </w:r>
       <w:r>
         <w:rPr>
@@ -10477,7 +9996,6 @@
           <w:lang w:eastAsia="fr-FR"/>
         </w:rPr>
       </w:pPr>
-      <w:proofErr w:type="gramStart"/>
       <w:r>
         <w:rPr>
           <w:rFonts w:ascii="Arial" w:hAnsi="Arial"/>
@@ -10498,19 +10016,7 @@
           <w:szCs w:val="14"/>
           <w:lang w:eastAsia="fr-FR"/>
         </w:rPr>
-        <w:t>rogrammation:</w:t>
-      </w:r>
-      <w:proofErr w:type="gramEnd"/>
-      <w:r>
-        <w:rPr>
-          <w:rFonts w:ascii="Arial" w:hAnsi="Arial"/>
-          <w:i/>
-          <w:iCs/>
-          <w:sz w:val="24"/>
-          <w:szCs w:val="14"/>
-          <w:lang w:eastAsia="fr-FR"/>
-        </w:rPr>
-        <w:t xml:space="preserve"> interfaces graphiques, maquettes, analyse fonctionnelle…</w:t>
+        <w:t>rogrammation: interfaces graphiques, maquettes, analyse fonctionnelle…</w:t>
       </w:r>
     </w:p>
     <w:p>
@@ -10565,8 +10071,8 @@
           <w:iCs/>
         </w:rPr>
       </w:pPr>
-      <w:bookmarkStart w:id="7" w:name="_Toc71691012"/>
-      <w:bookmarkStart w:id="8" w:name="_Toc499021838"/>
+      <w:bookmarkStart w:id="6" w:name="_Toc71691012"/>
+      <w:bookmarkStart w:id="7" w:name="_Toc499021838"/>
       <w:r>
         <w:rPr>
           <w:i w:val="0"/>
@@ -10574,8 +10080,8 @@
         </w:rPr>
         <w:t>Stratégie de test</w:t>
       </w:r>
+      <w:bookmarkEnd w:id="6"/>
       <w:bookmarkEnd w:id="7"/>
-      <w:bookmarkEnd w:id="8"/>
     </w:p>
     <w:p/>
     <w:p>
@@ -10626,15 +10132,7 @@
         <w:t>.</w:t>
       </w:r>
       <w:r>
-        <w:t xml:space="preserve"> Ses tests seront effectués par Mme. </w:t>
-      </w:r>
-      <w:proofErr w:type="spellStart"/>
-      <w:r>
-        <w:t>Andolfatto</w:t>
-      </w:r>
-      <w:proofErr w:type="spellEnd"/>
-      <w:r>
-        <w:t xml:space="preserve"> qui représente la cliente.</w:t>
+        <w:t xml:space="preserve"> Ses tests seront effectués par Mme. Andolfatto qui représente la cliente.</w:t>
       </w:r>
     </w:p>
     <w:p>
@@ -10654,25 +10152,7 @@
           <w:szCs w:val="14"/>
         </w:rPr>
         <w:lastRenderedPageBreak/>
-        <w:t xml:space="preserve">Décrire la stratégie globale de </w:t>
-      </w:r>
-      <w:proofErr w:type="gramStart"/>
-      <w:r>
-        <w:rPr>
-          <w:i/>
-          <w:iCs/>
-          <w:szCs w:val="14"/>
-        </w:rPr>
-        <w:t>test:</w:t>
-      </w:r>
-      <w:proofErr w:type="gramEnd"/>
-      <w:r>
-        <w:rPr>
-          <w:i/>
-          <w:iCs/>
-          <w:szCs w:val="14"/>
-        </w:rPr>
-        <w:t xml:space="preserve"> </w:t>
+        <w:t xml:space="preserve">Décrire la stratégie globale de test: </w:t>
       </w:r>
     </w:p>
     <w:p>
@@ -10703,7 +10183,6 @@
           <w:szCs w:val="14"/>
         </w:rPr>
       </w:pPr>
-      <w:proofErr w:type="gramStart"/>
       <w:r>
         <w:rPr>
           <w:i/>
@@ -10718,16 +10197,7 @@
           <w:iCs/>
           <w:szCs w:val="14"/>
         </w:rPr>
-        <w:t>ypes</w:t>
-      </w:r>
-      <w:proofErr w:type="gramEnd"/>
-      <w:r>
-        <w:rPr>
-          <w:i/>
-          <w:iCs/>
-          <w:szCs w:val="14"/>
-        </w:rPr>
-        <w:t xml:space="preserve"> de des tests et ordre dans lequel ils seront effectués.</w:t>
+        <w:t>ypes de des tests et ordre dans lequel ils seront effectués.</w:t>
       </w:r>
     </w:p>
     <w:p>
@@ -10747,7 +10217,6 @@
           <w:szCs w:val="14"/>
         </w:rPr>
       </w:pPr>
-      <w:proofErr w:type="gramStart"/>
       <w:r>
         <w:rPr>
           <w:i/>
@@ -10762,16 +10231,7 @@
           <w:iCs/>
           <w:szCs w:val="14"/>
         </w:rPr>
-        <w:t>es</w:t>
-      </w:r>
-      <w:proofErr w:type="gramEnd"/>
-      <w:r>
-        <w:rPr>
-          <w:i/>
-          <w:iCs/>
-          <w:szCs w:val="14"/>
-        </w:rPr>
-        <w:t xml:space="preserve"> moyens à mettre en œuvre</w:t>
+        <w:t>es moyens à mettre en œuvre</w:t>
       </w:r>
       <w:r>
         <w:rPr>
@@ -10799,7 +10259,6 @@
           <w:szCs w:val="14"/>
         </w:rPr>
       </w:pPr>
-      <w:proofErr w:type="gramStart"/>
       <w:r>
         <w:rPr>
           <w:i/>
@@ -10814,16 +10273,7 @@
           <w:iCs/>
           <w:szCs w:val="14"/>
         </w:rPr>
-        <w:t>ouverture</w:t>
-      </w:r>
-      <w:proofErr w:type="gramEnd"/>
-      <w:r>
-        <w:rPr>
-          <w:i/>
-          <w:iCs/>
-          <w:szCs w:val="14"/>
-        </w:rPr>
-        <w:t xml:space="preserve"> des tests (tests exhaustifs ou non, si non, pourquoi ?)</w:t>
+        <w:t>ouverture des tests (tests exhaustifs ou non, si non, pourquoi ?)</w:t>
       </w:r>
       <w:r>
         <w:rPr>
@@ -10851,7 +10301,6 @@
           <w:szCs w:val="14"/>
         </w:rPr>
       </w:pPr>
-      <w:proofErr w:type="gramStart"/>
       <w:r>
         <w:rPr>
           <w:i/>
@@ -10866,16 +10315,7 @@
           <w:iCs/>
           <w:szCs w:val="14"/>
         </w:rPr>
-        <w:t>onnées</w:t>
-      </w:r>
-      <w:proofErr w:type="gramEnd"/>
-      <w:r>
-        <w:rPr>
-          <w:i/>
-          <w:iCs/>
-          <w:szCs w:val="14"/>
-        </w:rPr>
-        <w:t xml:space="preserve"> de test à prévoir (données réelles ?)</w:t>
+        <w:t>onnées de test à prévoir (données réelles ?)</w:t>
       </w:r>
       <w:r>
         <w:rPr>
@@ -10903,23 +10343,13 @@
           <w:szCs w:val="14"/>
         </w:rPr>
       </w:pPr>
-      <w:proofErr w:type="gramStart"/>
       <w:r>
         <w:rPr>
           <w:i/>
           <w:iCs/>
           <w:szCs w:val="14"/>
         </w:rPr>
-        <w:t>les</w:t>
-      </w:r>
-      <w:proofErr w:type="gramEnd"/>
-      <w:r>
-        <w:rPr>
-          <w:i/>
-          <w:iCs/>
-          <w:szCs w:val="14"/>
-        </w:rPr>
-        <w:t xml:space="preserve"> testeurs extérieurs éventuels.</w:t>
+        <w:t>les testeurs extérieurs éventuels.</w:t>
       </w:r>
     </w:p>
     <w:p>
@@ -10959,9 +10389,9 @@
           <w:iCs/>
         </w:rPr>
       </w:pPr>
-      <w:bookmarkStart w:id="9" w:name="_Toc25553310"/>
-      <w:bookmarkStart w:id="10" w:name="_Toc71691015"/>
-      <w:bookmarkStart w:id="11" w:name="_Toc499021839"/>
+      <w:bookmarkStart w:id="8" w:name="_Toc25553310"/>
+      <w:bookmarkStart w:id="9" w:name="_Toc71691015"/>
+      <w:bookmarkStart w:id="10" w:name="_Toc499021839"/>
       <w:r>
         <w:rPr>
           <w:rFonts w:cs="Arial"/>
@@ -10974,9 +10404,9 @@
         </w:rPr>
         <w:t>isques techniques</w:t>
       </w:r>
+      <w:bookmarkEnd w:id="8"/>
       <w:bookmarkEnd w:id="9"/>
       <w:bookmarkEnd w:id="10"/>
-      <w:bookmarkEnd w:id="11"/>
     </w:p>
     <w:p>
       <w:pPr>
@@ -11052,23 +10482,13 @@
           <w:sz w:val="24"/>
         </w:rPr>
       </w:pPr>
-      <w:proofErr w:type="gramStart"/>
       <w:r>
         <w:rPr>
           <w:rFonts w:ascii="Arial" w:hAnsi="Arial" w:cs="Arial"/>
           <w:i/>
           <w:sz w:val="24"/>
         </w:rPr>
-        <w:t>risques</w:t>
-      </w:r>
-      <w:proofErr w:type="gramEnd"/>
-      <w:r>
-        <w:rPr>
-          <w:rFonts w:ascii="Arial" w:hAnsi="Arial" w:cs="Arial"/>
-          <w:i/>
-          <w:sz w:val="24"/>
-        </w:rPr>
-        <w:t xml:space="preserve"> techniques (complexité, manque de compétences, …)</w:t>
+        <w:t>risques techniques (complexité, manque de compétences, …)</w:t>
       </w:r>
       <w:r>
         <w:rPr>
@@ -11148,7 +10568,7 @@
           <w:iCs/>
         </w:rPr>
       </w:pPr>
-      <w:bookmarkStart w:id="12" w:name="_Toc499021840"/>
+      <w:bookmarkStart w:id="11" w:name="_Toc499021840"/>
       <w:r>
         <w:rPr>
           <w:i w:val="0"/>
@@ -11156,7 +10576,7 @@
         </w:rPr>
         <w:t>Planification</w:t>
       </w:r>
-      <w:bookmarkEnd w:id="12"/>
+      <w:bookmarkEnd w:id="11"/>
     </w:p>
     <w:p/>
     <w:p>
@@ -11222,7 +10642,6 @@
           <w:lang w:eastAsia="fr-FR"/>
         </w:rPr>
       </w:pPr>
-      <w:proofErr w:type="gramStart"/>
       <w:r>
         <w:rPr>
           <w:rFonts w:ascii="Arial" w:hAnsi="Arial"/>
@@ -11232,19 +10651,7 @@
           <w:szCs w:val="14"/>
           <w:lang w:eastAsia="fr-FR"/>
         </w:rPr>
-        <w:t>planning</w:t>
-      </w:r>
-      <w:proofErr w:type="gramEnd"/>
-      <w:r>
-        <w:rPr>
-          <w:rFonts w:ascii="Arial" w:hAnsi="Arial"/>
-          <w:i/>
-          <w:iCs/>
-          <w:sz w:val="24"/>
-          <w:szCs w:val="14"/>
-          <w:lang w:eastAsia="fr-FR"/>
-        </w:rPr>
-        <w:t xml:space="preserve"> indiquant les dates de début et de fin du projet ainsi que le découpage connu des diverses phases. </w:t>
+        <w:t xml:space="preserve">planning indiquant les dates de début et de fin du projet ainsi que le découpage connu des diverses phases. </w:t>
       </w:r>
     </w:p>
     <w:p>
@@ -11263,7 +10670,6 @@
           <w:lang w:eastAsia="fr-FR"/>
         </w:rPr>
       </w:pPr>
-      <w:proofErr w:type="gramStart"/>
       <w:r>
         <w:rPr>
           <w:rFonts w:ascii="Arial" w:hAnsi="Arial"/>
@@ -11273,19 +10679,7 @@
           <w:szCs w:val="14"/>
           <w:lang w:eastAsia="fr-FR"/>
         </w:rPr>
-        <w:t>partage</w:t>
-      </w:r>
-      <w:proofErr w:type="gramEnd"/>
-      <w:r>
-        <w:rPr>
-          <w:rFonts w:ascii="Arial" w:hAnsi="Arial"/>
-          <w:i/>
-          <w:iCs/>
-          <w:sz w:val="24"/>
-          <w:szCs w:val="14"/>
-          <w:lang w:eastAsia="fr-FR"/>
-        </w:rPr>
-        <w:t xml:space="preserve"> des tâches en cas de travail à plusieurs.</w:t>
+        <w:t>partage des tâches en cas de travail à plusieurs.</w:t>
       </w:r>
     </w:p>
     <w:p>
@@ -11385,9 +10779,9 @@
           <w:iCs/>
         </w:rPr>
       </w:pPr>
-      <w:bookmarkStart w:id="13" w:name="_Toc25553314"/>
-      <w:bookmarkStart w:id="14" w:name="_Toc71691019"/>
-      <w:bookmarkStart w:id="15" w:name="_Toc499021841"/>
+      <w:bookmarkStart w:id="12" w:name="_Toc25553314"/>
+      <w:bookmarkStart w:id="13" w:name="_Toc71691019"/>
+      <w:bookmarkStart w:id="14" w:name="_Toc499021841"/>
       <w:r>
         <w:rPr>
           <w:i w:val="0"/>
@@ -11395,9 +10789,9 @@
         </w:rPr>
         <w:t>Dossier de conception</w:t>
       </w:r>
+      <w:bookmarkEnd w:id="12"/>
       <w:bookmarkEnd w:id="13"/>
       <w:bookmarkEnd w:id="14"/>
-      <w:bookmarkEnd w:id="15"/>
     </w:p>
     <w:p>
       <w:pPr>
@@ -11447,18 +10841,8 @@
           <w:i/>
           <w:sz w:val="24"/>
         </w:rPr>
-        <w:t xml:space="preserve">Fournir tous les document de </w:t>
-      </w:r>
-      <w:proofErr w:type="gramStart"/>
-      <w:r>
-        <w:rPr>
-          <w:rFonts w:ascii="Arial" w:hAnsi="Arial" w:cs="Arial"/>
-          <w:i/>
-          <w:sz w:val="24"/>
-        </w:rPr>
-        <w:t>conception:</w:t>
-      </w:r>
-      <w:proofErr w:type="gramEnd"/>
+        <w:t>Fournir tous les document de conception:</w:t>
+      </w:r>
     </w:p>
     <w:p>
       <w:pPr>
@@ -11488,23 +10872,13 @@
           <w:sz w:val="24"/>
         </w:rPr>
       </w:pPr>
-      <w:proofErr w:type="gramStart"/>
       <w:r>
         <w:rPr>
           <w:rFonts w:ascii="Arial" w:hAnsi="Arial" w:cs="Arial"/>
           <w:i/>
           <w:sz w:val="24"/>
         </w:rPr>
-        <w:t>le</w:t>
-      </w:r>
-      <w:proofErr w:type="gramEnd"/>
-      <w:r>
-        <w:rPr>
-          <w:rFonts w:ascii="Arial" w:hAnsi="Arial" w:cs="Arial"/>
-          <w:i/>
-          <w:sz w:val="24"/>
-        </w:rPr>
-        <w:t xml:space="preserve"> choix du matériel HW</w:t>
+        <w:t>le choix du matériel HW</w:t>
       </w:r>
     </w:p>
     <w:p>
@@ -11520,23 +10894,13 @@
           <w:sz w:val="24"/>
         </w:rPr>
       </w:pPr>
-      <w:proofErr w:type="gramStart"/>
       <w:r>
         <w:rPr>
           <w:rFonts w:ascii="Arial" w:hAnsi="Arial" w:cs="Arial"/>
           <w:i/>
           <w:sz w:val="24"/>
         </w:rPr>
-        <w:t>le</w:t>
-      </w:r>
-      <w:proofErr w:type="gramEnd"/>
-      <w:r>
-        <w:rPr>
-          <w:rFonts w:ascii="Arial" w:hAnsi="Arial" w:cs="Arial"/>
-          <w:i/>
-          <w:sz w:val="24"/>
-        </w:rPr>
-        <w:t xml:space="preserve"> choix des systèmes d'exploitation pour la réalisation </w:t>
+        <w:t xml:space="preserve">le choix des systèmes d'exploitation pour la réalisation </w:t>
       </w:r>
       <w:r>
         <w:rPr>
@@ -11569,23 +10933,13 @@
           <w:sz w:val="24"/>
         </w:rPr>
       </w:pPr>
-      <w:proofErr w:type="gramStart"/>
       <w:r>
         <w:rPr>
           <w:rFonts w:ascii="Arial" w:hAnsi="Arial" w:cs="Arial"/>
           <w:i/>
           <w:sz w:val="24"/>
         </w:rPr>
-        <w:t>le</w:t>
-      </w:r>
-      <w:proofErr w:type="gramEnd"/>
-      <w:r>
-        <w:rPr>
-          <w:rFonts w:ascii="Arial" w:hAnsi="Arial" w:cs="Arial"/>
-          <w:i/>
-          <w:sz w:val="24"/>
-        </w:rPr>
-        <w:t xml:space="preserve"> choix des outils logiciels pour la réalisation </w:t>
+        <w:t xml:space="preserve">le choix des outils logiciels pour la réalisation </w:t>
       </w:r>
       <w:r>
         <w:rPr>
@@ -11618,23 +10972,13 @@
           <w:sz w:val="24"/>
         </w:rPr>
       </w:pPr>
-      <w:proofErr w:type="gramStart"/>
       <w:r>
         <w:rPr>
           <w:rFonts w:ascii="Arial" w:hAnsi="Arial" w:cs="Arial"/>
           <w:i/>
           <w:sz w:val="24"/>
         </w:rPr>
-        <w:t>site</w:t>
-      </w:r>
-      <w:proofErr w:type="gramEnd"/>
-      <w:r>
-        <w:rPr>
-          <w:rFonts w:ascii="Arial" w:hAnsi="Arial" w:cs="Arial"/>
-          <w:i/>
-          <w:sz w:val="24"/>
-        </w:rPr>
-        <w:t xml:space="preserve"> web: </w:t>
+        <w:t xml:space="preserve">site web: </w:t>
       </w:r>
       <w:r>
         <w:rPr>
@@ -11658,7 +11002,6 @@
           <w:sz w:val="24"/>
         </w:rPr>
       </w:pPr>
-      <w:proofErr w:type="gramStart"/>
       <w:r>
         <w:rPr>
           <w:rFonts w:ascii="Arial" w:hAnsi="Arial" w:cs="Arial"/>
@@ -11666,16 +11009,7 @@
           <w:sz w:val="24"/>
         </w:rPr>
         <w:lastRenderedPageBreak/>
-        <w:t>bases</w:t>
-      </w:r>
-      <w:proofErr w:type="gramEnd"/>
-      <w:r>
-        <w:rPr>
-          <w:rFonts w:ascii="Arial" w:hAnsi="Arial" w:cs="Arial"/>
-          <w:i/>
-          <w:sz w:val="24"/>
-        </w:rPr>
-        <w:t xml:space="preserve"> de données: décrire le modèle relationnel, le contenu détaillé des tables (caractéristiques de chaque champs) et les requêtes.</w:t>
+        <w:t>bases de données: décrire le modèle relationnel, le contenu détaillé des tables (caractéristiques de chaque champs) et les requêtes.</w:t>
       </w:r>
     </w:p>
     <w:p>
@@ -11691,34 +11025,30 @@
           <w:sz w:val="24"/>
         </w:rPr>
       </w:pPr>
-      <w:proofErr w:type="gramStart"/>
       <w:r>
         <w:rPr>
           <w:rFonts w:ascii="Arial" w:hAnsi="Arial" w:cs="Arial"/>
           <w:i/>
           <w:sz w:val="24"/>
         </w:rPr>
-        <w:t>programmation</w:t>
-      </w:r>
-      <w:proofErr w:type="gramEnd"/>
+        <w:t>programmation et scripts: organigramme, architecture du programme, découpage modulaire, entrées-sorties des modules, pseudo-code</w:t>
+      </w:r>
       <w:r>
         <w:rPr>
           <w:rFonts w:ascii="Arial" w:hAnsi="Arial" w:cs="Arial"/>
           <w:i/>
           <w:sz w:val="24"/>
         </w:rPr>
-        <w:t xml:space="preserve"> et scripts: organigramme, architecture du programme, découpage modulaire, entrées-sorties des modules, </w:t>
-      </w:r>
-      <w:proofErr w:type="spellStart"/>
+        <w:t xml:space="preserve"> </w:t>
+      </w:r>
       <w:r>
         <w:rPr>
           <w:rFonts w:ascii="Arial" w:hAnsi="Arial" w:cs="Arial"/>
           <w:i/>
           <w:sz w:val="24"/>
         </w:rPr>
-        <w:t>pseudo-code</w:t>
-      </w:r>
-      <w:proofErr w:type="spellEnd"/>
+        <w:t>/</w:t>
+      </w:r>
       <w:r>
         <w:rPr>
           <w:rFonts w:ascii="Arial" w:hAnsi="Arial" w:cs="Arial"/>
@@ -11733,33 +11063,7 @@
           <w:i/>
           <w:sz w:val="24"/>
         </w:rPr>
-        <w:t>/</w:t>
-      </w:r>
-      <w:r>
-        <w:rPr>
-          <w:rFonts w:ascii="Arial" w:hAnsi="Arial" w:cs="Arial"/>
-          <w:i/>
-          <w:sz w:val="24"/>
-        </w:rPr>
-        <w:t xml:space="preserve"> </w:t>
-      </w:r>
-      <w:proofErr w:type="spellStart"/>
-      <w:r>
-        <w:rPr>
-          <w:rFonts w:ascii="Arial" w:hAnsi="Arial" w:cs="Arial"/>
-          <w:i/>
-          <w:sz w:val="24"/>
-        </w:rPr>
-        <w:t>structogramme</w:t>
-      </w:r>
-      <w:proofErr w:type="spellEnd"/>
-      <w:r>
-        <w:rPr>
-          <w:rFonts w:ascii="Arial" w:hAnsi="Arial" w:cs="Arial"/>
-          <w:i/>
-          <w:sz w:val="24"/>
-        </w:rPr>
-        <w:t>…</w:t>
+        <w:t>structogramme…</w:t>
       </w:r>
     </w:p>
     <w:p>
@@ -11906,43 +11210,43 @@
           <w:tab w:val="num" w:pos="360"/>
         </w:tabs>
       </w:pPr>
-      <w:bookmarkStart w:id="16" w:name="_Toc71703259"/>
-      <w:bookmarkStart w:id="17" w:name="_Toc499021842"/>
+      <w:bookmarkStart w:id="15" w:name="_Toc71703259"/>
+      <w:bookmarkStart w:id="16" w:name="_Toc499021842"/>
       <w:r>
         <w:t>R</w:t>
       </w:r>
+      <w:bookmarkEnd w:id="15"/>
+      <w:r>
+        <w:t>éalisation</w:t>
+      </w:r>
       <w:bookmarkEnd w:id="16"/>
-      <w:r>
-        <w:t>éalisation</w:t>
-      </w:r>
+    </w:p>
+    <w:p>
+      <w:pPr>
+        <w:pStyle w:val="Titre2"/>
+        <w:rPr>
+          <w:i w:val="0"/>
+          <w:iCs/>
+        </w:rPr>
+      </w:pPr>
+      <w:bookmarkStart w:id="17" w:name="_Toc25553317"/>
+      <w:bookmarkStart w:id="18" w:name="_Toc71691022"/>
+      <w:bookmarkStart w:id="19" w:name="_Toc499021843"/>
+      <w:r>
+        <w:rPr>
+          <w:i w:val="0"/>
+          <w:iCs/>
+        </w:rPr>
+        <w:t>Dossier de réalisation</w:t>
+      </w:r>
+      <w:bookmarkStart w:id="20" w:name="_Toc25553318"/>
       <w:bookmarkEnd w:id="17"/>
-    </w:p>
-    <w:p>
-      <w:pPr>
-        <w:pStyle w:val="Titre2"/>
-        <w:rPr>
-          <w:i w:val="0"/>
-          <w:iCs/>
-        </w:rPr>
-      </w:pPr>
-      <w:bookmarkStart w:id="18" w:name="_Toc25553317"/>
-      <w:bookmarkStart w:id="19" w:name="_Toc71691022"/>
-      <w:bookmarkStart w:id="20" w:name="_Toc499021843"/>
-      <w:r>
-        <w:rPr>
-          <w:i w:val="0"/>
-          <w:iCs/>
-        </w:rPr>
-        <w:t>Dossier de réalisation</w:t>
-      </w:r>
-      <w:bookmarkStart w:id="21" w:name="_Toc25553318"/>
       <w:bookmarkEnd w:id="18"/>
       <w:bookmarkEnd w:id="19"/>
-      <w:bookmarkEnd w:id="20"/>
     </w:p>
     <w:p/>
     <w:p/>
-    <w:bookmarkEnd w:id="21"/>
+    <w:bookmarkEnd w:id="20"/>
     <w:p>
       <w:pPr>
         <w:ind w:firstLine="360"/>
@@ -12213,9 +11517,9 @@
           <w:iCs/>
         </w:rPr>
       </w:pPr>
-      <w:bookmarkStart w:id="22" w:name="_Toc25553321"/>
-      <w:bookmarkStart w:id="23" w:name="_Toc71691025"/>
-      <w:bookmarkStart w:id="24" w:name="_Toc499021844"/>
+      <w:bookmarkStart w:id="21" w:name="_Toc25553321"/>
+      <w:bookmarkStart w:id="22" w:name="_Toc71691025"/>
+      <w:bookmarkStart w:id="23" w:name="_Toc499021844"/>
       <w:r>
         <w:rPr>
           <w:i w:val="0"/>
@@ -12223,16 +11527,16 @@
         </w:rPr>
         <w:t>Description des test</w:t>
       </w:r>
+      <w:bookmarkEnd w:id="21"/>
+      <w:r>
+        <w:rPr>
+          <w:i w:val="0"/>
+          <w:iCs/>
+        </w:rPr>
+        <w:t>s effectués</w:t>
+      </w:r>
       <w:bookmarkEnd w:id="22"/>
-      <w:r>
-        <w:rPr>
-          <w:i w:val="0"/>
-          <w:iCs/>
-        </w:rPr>
-        <w:t>s effectués</w:t>
-      </w:r>
       <w:bookmarkEnd w:id="23"/>
-      <w:bookmarkEnd w:id="24"/>
     </w:p>
     <w:p>
       <w:pPr>
@@ -12321,6 +11625,226 @@
     </w:p>
     <w:p>
       <w:pPr>
+        <w:pStyle w:val="Titre3"/>
+        <w:rPr>
+          <w:u w:val="single"/>
+        </w:rPr>
+      </w:pPr>
+      <w:r>
+        <w:rPr>
+          <w:u w:val="single"/>
+        </w:rPr>
+        <w:t>Tests unitaires</w:t>
+      </w:r>
+    </w:p>
+    <w:p>
+      <w:pPr>
+        <w:ind w:left="576"/>
+      </w:pPr>
+    </w:p>
+    <w:p>
+      <w:pPr>
+        <w:ind w:left="576"/>
+      </w:pPr>
+      <w:r>
+        <w:t>Les tests unitaires sont effectués sur la même machine qui a servi au développement de l’application. Ils ont tous été effectués par moi-même.</w:t>
+      </w:r>
+    </w:p>
+    <w:p>
+      <w:pPr>
+        <w:ind w:left="576"/>
+      </w:pPr>
+    </w:p>
+    <w:p>
+      <w:pPr>
+        <w:keepNext/>
+        <w:ind w:left="576"/>
+      </w:pPr>
+      <w:r>
+        <w:rPr>
+          <w:noProof/>
+          <w:lang w:val="fr-CH" w:eastAsia="fr-CH"/>
+        </w:rPr>
+        <w:lastRenderedPageBreak/>
+        <w:drawing>
+          <wp:inline distT="0" distB="0" distL="0" distR="0" wp14:anchorId="1C0F2994" wp14:editId="0CBAE44B">
+            <wp:extent cx="5759450" cy="2771140"/>
+            <wp:effectExtent l="0" t="0" r="0" b="0"/>
+            <wp:docPr id="15" name="Image 15"/>
+            <wp:cNvGraphicFramePr>
+              <a:graphicFrameLocks xmlns:a="http://schemas.openxmlformats.org/drawingml/2006/main" noChangeAspect="1"/>
+            </wp:cNvGraphicFramePr>
+            <a:graphic xmlns:a="http://schemas.openxmlformats.org/drawingml/2006/main">
+              <a:graphicData uri="http://schemas.openxmlformats.org/drawingml/2006/picture">
+                <pic:pic xmlns:pic="http://schemas.openxmlformats.org/drawingml/2006/picture">
+                  <pic:nvPicPr>
+                    <pic:cNvPr id="15" name="AjoutPilote.PNG"/>
+                    <pic:cNvPicPr/>
+                  </pic:nvPicPr>
+                  <pic:blipFill>
+                    <a:blip r:embed="rId22">
+                      <a:extLst>
+                        <a:ext uri="{28A0092B-C50C-407E-A947-70E740481C1C}">
+                          <a14:useLocalDpi xmlns:a14="http://schemas.microsoft.com/office/drawing/2010/main" val="0"/>
+                        </a:ext>
+                      </a:extLst>
+                    </a:blip>
+                    <a:stretch>
+                      <a:fillRect/>
+                    </a:stretch>
+                  </pic:blipFill>
+                  <pic:spPr>
+                    <a:xfrm>
+                      <a:off x="0" y="0"/>
+                      <a:ext cx="5759450" cy="2771140"/>
+                    </a:xfrm>
+                    <a:prstGeom prst="rect">
+                      <a:avLst/>
+                    </a:prstGeom>
+                  </pic:spPr>
+                </pic:pic>
+              </a:graphicData>
+            </a:graphic>
+          </wp:inline>
+        </w:drawing>
+      </w:r>
+    </w:p>
+    <w:p>
+      <w:pPr>
+        <w:pStyle w:val="Lgende"/>
+      </w:pPr>
+      <w:r>
+        <w:t>Tests unitaires pour l’ajout d’un pilote</w:t>
+      </w:r>
+    </w:p>
+    <w:p>
+      <w:pPr>
+        <w:keepNext/>
+      </w:pPr>
+      <w:r>
+        <w:rPr>
+          <w:noProof/>
+          <w:lang w:val="fr-CH" w:eastAsia="fr-CH"/>
+        </w:rPr>
+        <w:drawing>
+          <wp:inline distT="0" distB="0" distL="0" distR="0" wp14:anchorId="2ADB22CA" wp14:editId="33D2625F">
+            <wp:extent cx="5759450" cy="2433320"/>
+            <wp:effectExtent l="0" t="0" r="0" b="5080"/>
+            <wp:docPr id="16" name="Image 16"/>
+            <wp:cNvGraphicFramePr>
+              <a:graphicFrameLocks xmlns:a="http://schemas.openxmlformats.org/drawingml/2006/main" noChangeAspect="1"/>
+            </wp:cNvGraphicFramePr>
+            <a:graphic xmlns:a="http://schemas.openxmlformats.org/drawingml/2006/main">
+              <a:graphicData uri="http://schemas.openxmlformats.org/drawingml/2006/picture">
+                <pic:pic xmlns:pic="http://schemas.openxmlformats.org/drawingml/2006/picture">
+                  <pic:nvPicPr>
+                    <pic:cNvPr id="16" name="AjoutLigne.PNG"/>
+                    <pic:cNvPicPr/>
+                  </pic:nvPicPr>
+                  <pic:blipFill>
+                    <a:blip r:embed="rId23">
+                      <a:extLst>
+                        <a:ext uri="{28A0092B-C50C-407E-A947-70E740481C1C}">
+                          <a14:useLocalDpi xmlns:a14="http://schemas.microsoft.com/office/drawing/2010/main" val="0"/>
+                        </a:ext>
+                      </a:extLst>
+                    </a:blip>
+                    <a:stretch>
+                      <a:fillRect/>
+                    </a:stretch>
+                  </pic:blipFill>
+                  <pic:spPr>
+                    <a:xfrm>
+                      <a:off x="0" y="0"/>
+                      <a:ext cx="5759450" cy="2433320"/>
+                    </a:xfrm>
+                    <a:prstGeom prst="rect">
+                      <a:avLst/>
+                    </a:prstGeom>
+                  </pic:spPr>
+                </pic:pic>
+              </a:graphicData>
+            </a:graphic>
+          </wp:inline>
+        </w:drawing>
+      </w:r>
+    </w:p>
+    <w:p>
+      <w:pPr>
+        <w:pStyle w:val="Lgende"/>
+      </w:pPr>
+      <w:r>
+        <w:t>Tests unitaires pour l’ajout d’une ligne</w:t>
+      </w:r>
+    </w:p>
+    <w:p>
+      <w:pPr>
+        <w:keepNext/>
+      </w:pPr>
+      <w:r>
+        <w:rPr>
+          <w:noProof/>
+          <w:lang w:val="fr-CH" w:eastAsia="fr-CH"/>
+        </w:rPr>
+        <w:lastRenderedPageBreak/>
+        <w:drawing>
+          <wp:inline distT="0" distB="0" distL="0" distR="0" wp14:anchorId="4F1469C1" wp14:editId="5D29FB0F">
+            <wp:extent cx="5759450" cy="3387090"/>
+            <wp:effectExtent l="0" t="0" r="0" b="3810"/>
+            <wp:docPr id="17" name="Image 17"/>
+            <wp:cNvGraphicFramePr>
+              <a:graphicFrameLocks xmlns:a="http://schemas.openxmlformats.org/drawingml/2006/main" noChangeAspect="1"/>
+            </wp:cNvGraphicFramePr>
+            <a:graphic xmlns:a="http://schemas.openxmlformats.org/drawingml/2006/main">
+              <a:graphicData uri="http://schemas.openxmlformats.org/drawingml/2006/picture">
+                <pic:pic xmlns:pic="http://schemas.openxmlformats.org/drawingml/2006/picture">
+                  <pic:nvPicPr>
+                    <pic:cNvPr id="17" name="AjoutVol.PNG"/>
+                    <pic:cNvPicPr/>
+                  </pic:nvPicPr>
+                  <pic:blipFill>
+                    <a:blip r:embed="rId24">
+                      <a:extLst>
+                        <a:ext uri="{28A0092B-C50C-407E-A947-70E740481C1C}">
+                          <a14:useLocalDpi xmlns:a14="http://schemas.microsoft.com/office/drawing/2010/main" val="0"/>
+                        </a:ext>
+                      </a:extLst>
+                    </a:blip>
+                    <a:stretch>
+                      <a:fillRect/>
+                    </a:stretch>
+                  </pic:blipFill>
+                  <pic:spPr>
+                    <a:xfrm>
+                      <a:off x="0" y="0"/>
+                      <a:ext cx="5759450" cy="3387090"/>
+                    </a:xfrm>
+                    <a:prstGeom prst="rect">
+                      <a:avLst/>
+                    </a:prstGeom>
+                  </pic:spPr>
+                </pic:pic>
+              </a:graphicData>
+            </a:graphic>
+          </wp:inline>
+        </w:drawing>
+      </w:r>
+    </w:p>
+    <w:p>
+      <w:pPr>
+        <w:pStyle w:val="Lgende"/>
+      </w:pPr>
+      <w:r>
+        <w:t>Tests unitaires pour l’</w:t>
+      </w:r>
+      <w:bookmarkStart w:id="24" w:name="_GoBack"/>
+      <w:bookmarkEnd w:id="24"/>
+      <w:r>
+        <w:t>ajout d’un vol</w:t>
+      </w:r>
+    </w:p>
+    <w:p>
+      <w:pPr>
         <w:pStyle w:val="Titre2"/>
         <w:rPr>
           <w:i w:val="0"/>
@@ -12571,7 +12095,6 @@
           <w:rFonts w:cs="Arial"/>
           <w:i/>
         </w:rPr>
-        <w:lastRenderedPageBreak/>
         <w:t>le manuel d'Utilisation avec des exemples graphiques (en annexe)</w:t>
       </w:r>
     </w:p>
@@ -12695,6 +12218,7 @@
           <w:rFonts w:cs="Arial"/>
           <w:i/>
         </w:rPr>
+        <w:lastRenderedPageBreak/>
         <w:t>Objectifs atteints / non-atteints</w:t>
       </w:r>
     </w:p>
@@ -13176,8 +12700,8 @@
       </w:pPr>
     </w:p>
     <w:sectPr>
-      <w:headerReference w:type="default" r:id="rId22"/>
-      <w:footerReference w:type="default" r:id="rId23"/>
+      <w:headerReference w:type="default" r:id="rId25"/>
+      <w:footerReference w:type="default" r:id="rId26"/>
       <w:pgSz w:w="11906" w:h="16838" w:code="9"/>
       <w:pgMar w:top="1418" w:right="1418" w:bottom="1418" w:left="1418" w:header="720" w:footer="720" w:gutter="0"/>
       <w:cols w:space="720"/>
@@ -13264,7 +12788,7 @@
         <w:sz w:val="16"/>
         <w:szCs w:val="16"/>
       </w:rPr>
-      <w:t>25</w:t>
+      <w:t>27</w:t>
     </w:r>
     <w:r>
       <w:rPr>
@@ -13280,23 +12804,7 @@
         <w:szCs w:val="16"/>
       </w:rPr>
       <w:tab/>
-      <w:t xml:space="preserve">Dernière </w:t>
-    </w:r>
-    <w:proofErr w:type="spellStart"/>
-    <w:r>
-      <w:rPr>
-        <w:sz w:val="16"/>
-        <w:szCs w:val="16"/>
-      </w:rPr>
-      <w:t>modif</w:t>
-    </w:r>
-    <w:proofErr w:type="spellEnd"/>
-    <w:r>
-      <w:rPr>
-        <w:sz w:val="16"/>
-        <w:szCs w:val="16"/>
-      </w:rPr>
-      <w:t> : 02.12.2010</w:t>
+      <w:t>Dernière modif : 02.12.2010</w:t>
     </w:r>
     <w:r>
       <w:rPr>
@@ -16087,6 +15595,9 @@
     <w:abstractNumId w:val="19"/>
   </w:num>
   <w:num w:numId="34">
+    <w:abstractNumId w:val="19"/>
+  </w:num>
+  <w:num w:numId="35">
     <w:abstractNumId w:val="19"/>
   </w:num>
   <w:numIdMacAtCleanup w:val="13"/>
@@ -17249,7 +16760,7 @@
 </file>
 
 <file path=customXml/itemProps1.xml><?xml version="1.0" encoding="utf-8"?>
-<ds:datastoreItem xmlns:ds="http://schemas.openxmlformats.org/officeDocument/2006/customXml" ds:itemID="{2695C90F-A4F2-4927-A94D-475312C3CE4C}">
+<ds:datastoreItem xmlns:ds="http://schemas.openxmlformats.org/officeDocument/2006/customXml" ds:itemID="{FA3DBFA7-084B-4AB7-9575-286841ECC547}">
   <ds:schemaRefs>
     <ds:schemaRef ds:uri="http://schemas.openxmlformats.org/officeDocument/2006/bibliography"/>
   </ds:schemaRefs>

</xml_diff>

<commit_message>
Ajout des vacances - pas terminé
</commit_message>
<xml_diff>
--- a/Documentation/Projet/Application de planification de vols aériens.docx
+++ b/Documentation/Projet/Application de planification de vols aériens.docx
@@ -1451,7 +1451,7 @@
             <w:noProof/>
             <w:webHidden/>
           </w:rPr>
-          <w:t>27</w:t>
+          <w:t>28</w:t>
         </w:r>
         <w:r>
           <w:rPr>
@@ -1527,7 +1527,7 @@
           <w:rPr>
             <w:webHidden/>
           </w:rPr>
-          <w:t>27</w:t>
+          <w:t>28</w:t>
         </w:r>
         <w:r>
           <w:rPr>
@@ -12622,6 +12622,189 @@
     </w:p>
     <w:p>
       <w:pPr>
+        <w:keepNext/>
+      </w:pPr>
+      <w:r>
+        <w:rPr>
+          <w:noProof/>
+          <w:lang w:val="fr-CH" w:eastAsia="fr-CH"/>
+        </w:rPr>
+        <w:drawing>
+          <wp:inline distT="0" distB="0" distL="0" distR="0" wp14:anchorId="651BCC0F" wp14:editId="767050C9">
+            <wp:extent cx="5759450" cy="741680"/>
+            <wp:effectExtent l="0" t="0" r="0" b="1270"/>
+            <wp:docPr id="18" name="Image 18"/>
+            <wp:cNvGraphicFramePr>
+              <a:graphicFrameLocks xmlns:a="http://schemas.openxmlformats.org/drawingml/2006/main" noChangeAspect="1"/>
+            </wp:cNvGraphicFramePr>
+            <a:graphic xmlns:a="http://schemas.openxmlformats.org/drawingml/2006/main">
+              <a:graphicData uri="http://schemas.openxmlformats.org/drawingml/2006/picture">
+                <pic:pic xmlns:pic="http://schemas.openxmlformats.org/drawingml/2006/picture">
+                  <pic:nvPicPr>
+                    <pic:cNvPr id="18" name="AffichagePilote.PNG"/>
+                    <pic:cNvPicPr/>
+                  </pic:nvPicPr>
+                  <pic:blipFill>
+                    <a:blip r:embed="rId25">
+                      <a:extLst>
+                        <a:ext uri="{28A0092B-C50C-407E-A947-70E740481C1C}">
+                          <a14:useLocalDpi xmlns:a14="http://schemas.microsoft.com/office/drawing/2010/main" val="0"/>
+                        </a:ext>
+                      </a:extLst>
+                    </a:blip>
+                    <a:stretch>
+                      <a:fillRect/>
+                    </a:stretch>
+                  </pic:blipFill>
+                  <pic:spPr>
+                    <a:xfrm>
+                      <a:off x="0" y="0"/>
+                      <a:ext cx="5759450" cy="741680"/>
+                    </a:xfrm>
+                    <a:prstGeom prst="rect">
+                      <a:avLst/>
+                    </a:prstGeom>
+                  </pic:spPr>
+                </pic:pic>
+              </a:graphicData>
+            </a:graphic>
+          </wp:inline>
+        </w:drawing>
+      </w:r>
+    </w:p>
+    <w:p>
+      <w:pPr>
+        <w:pStyle w:val="Lgende"/>
+      </w:pPr>
+      <w:r>
+        <w:t>Test unitaire pour l’affichage d’un pilote</w:t>
+      </w:r>
+    </w:p>
+    <w:p/>
+    <w:p>
+      <w:pPr>
+        <w:keepNext/>
+      </w:pPr>
+      <w:r>
+        <w:rPr>
+          <w:noProof/>
+          <w:lang w:val="fr-CH" w:eastAsia="fr-CH"/>
+        </w:rPr>
+        <w:drawing>
+          <wp:inline distT="0" distB="0" distL="0" distR="0" wp14:anchorId="3BCCBD69" wp14:editId="388B407C">
+            <wp:extent cx="5759450" cy="852170"/>
+            <wp:effectExtent l="0" t="0" r="0" b="5080"/>
+            <wp:docPr id="19" name="Image 19"/>
+            <wp:cNvGraphicFramePr>
+              <a:graphicFrameLocks xmlns:a="http://schemas.openxmlformats.org/drawingml/2006/main" noChangeAspect="1"/>
+            </wp:cNvGraphicFramePr>
+            <a:graphic xmlns:a="http://schemas.openxmlformats.org/drawingml/2006/main">
+              <a:graphicData uri="http://schemas.openxmlformats.org/drawingml/2006/picture">
+                <pic:pic xmlns:pic="http://schemas.openxmlformats.org/drawingml/2006/picture">
+                  <pic:nvPicPr>
+                    <pic:cNvPr id="19" name="AffichageVol.PNG"/>
+                    <pic:cNvPicPr/>
+                  </pic:nvPicPr>
+                  <pic:blipFill>
+                    <a:blip r:embed="rId26">
+                      <a:extLst>
+                        <a:ext uri="{28A0092B-C50C-407E-A947-70E740481C1C}">
+                          <a14:useLocalDpi xmlns:a14="http://schemas.microsoft.com/office/drawing/2010/main" val="0"/>
+                        </a:ext>
+                      </a:extLst>
+                    </a:blip>
+                    <a:stretch>
+                      <a:fillRect/>
+                    </a:stretch>
+                  </pic:blipFill>
+                  <pic:spPr>
+                    <a:xfrm>
+                      <a:off x="0" y="0"/>
+                      <a:ext cx="5759450" cy="852170"/>
+                    </a:xfrm>
+                    <a:prstGeom prst="rect">
+                      <a:avLst/>
+                    </a:prstGeom>
+                  </pic:spPr>
+                </pic:pic>
+              </a:graphicData>
+            </a:graphic>
+          </wp:inline>
+        </w:drawing>
+      </w:r>
+    </w:p>
+    <w:p>
+      <w:pPr>
+        <w:pStyle w:val="Lgende"/>
+      </w:pPr>
+      <w:r>
+        <w:t>Test unitaire pour l’affichage d’un vol</w:t>
+      </w:r>
+    </w:p>
+    <w:p/>
+    <w:p>
+      <w:pPr>
+        <w:keepNext/>
+      </w:pPr>
+      <w:r>
+        <w:rPr>
+          <w:noProof/>
+          <w:lang w:val="fr-CH" w:eastAsia="fr-CH"/>
+        </w:rPr>
+        <w:drawing>
+          <wp:inline distT="0" distB="0" distL="0" distR="0" wp14:anchorId="4BCC63B0" wp14:editId="7B194634">
+            <wp:extent cx="5759450" cy="735762"/>
+            <wp:effectExtent l="0" t="0" r="0" b="7620"/>
+            <wp:docPr id="20" name="Image 20"/>
+            <wp:cNvGraphicFramePr>
+              <a:graphicFrameLocks xmlns:a="http://schemas.openxmlformats.org/drawingml/2006/main" noChangeAspect="1"/>
+            </wp:cNvGraphicFramePr>
+            <a:graphic xmlns:a="http://schemas.openxmlformats.org/drawingml/2006/main">
+              <a:graphicData uri="http://schemas.openxmlformats.org/drawingml/2006/picture">
+                <pic:pic xmlns:pic="http://schemas.openxmlformats.org/drawingml/2006/picture">
+                  <pic:nvPicPr>
+                    <pic:cNvPr id="20" name="AjoutLigne.PNG"/>
+                    <pic:cNvPicPr/>
+                  </pic:nvPicPr>
+                  <pic:blipFill>
+                    <a:blip r:embed="rId27">
+                      <a:extLst>
+                        <a:ext uri="{28A0092B-C50C-407E-A947-70E740481C1C}">
+                          <a14:useLocalDpi xmlns:a14="http://schemas.microsoft.com/office/drawing/2010/main" val="0"/>
+                        </a:ext>
+                      </a:extLst>
+                    </a:blip>
+                    <a:stretch>
+                      <a:fillRect/>
+                    </a:stretch>
+                  </pic:blipFill>
+                  <pic:spPr>
+                    <a:xfrm>
+                      <a:off x="0" y="0"/>
+                      <a:ext cx="5759450" cy="735762"/>
+                    </a:xfrm>
+                    <a:prstGeom prst="rect">
+                      <a:avLst/>
+                    </a:prstGeom>
+                  </pic:spPr>
+                </pic:pic>
+              </a:graphicData>
+            </a:graphic>
+          </wp:inline>
+        </w:drawing>
+      </w:r>
+    </w:p>
+    <w:p>
+      <w:pPr>
+        <w:pStyle w:val="Lgende"/>
+      </w:pPr>
+      <w:r>
+        <w:t>Test unitaire pour l’affichage d’une ligne</w:t>
+      </w:r>
+    </w:p>
+    <w:p/>
+    <w:p>
+      <w:pPr>
         <w:pStyle w:val="Titre2"/>
         <w:rPr>
           <w:i w:val="0"/>
@@ -12750,6 +12933,7 @@
         <w:rPr>
           <w:i/>
         </w:rPr>
+        <w:lastRenderedPageBreak/>
         <w:t>Actions envisagées ou possibles</w:t>
       </w:r>
     </w:p>
@@ -13074,7 +13258,6 @@
           <w:rFonts w:cs="Arial"/>
           <w:i/>
         </w:rPr>
-        <w:lastRenderedPageBreak/>
         <w:t>Points positifs / négatifs</w:t>
       </w:r>
     </w:p>
@@ -13551,8 +13734,8 @@
       </w:pPr>
     </w:p>
     <w:sectPr>
-      <w:headerReference w:type="default" r:id="rId25"/>
-      <w:footerReference w:type="default" r:id="rId26"/>
+      <w:headerReference w:type="default" r:id="rId28"/>
+      <w:footerReference w:type="default" r:id="rId29"/>
       <w:pgSz w:w="11906" w:h="16838" w:code="9"/>
       <w:pgMar w:top="1418" w:right="1418" w:bottom="1418" w:left="1418" w:header="720" w:footer="720" w:gutter="0"/>
       <w:cols w:space="720"/>
@@ -13639,7 +13822,7 @@
         <w:sz w:val="16"/>
         <w:szCs w:val="16"/>
       </w:rPr>
-      <w:t>21</w:t>
+      <w:t>22</w:t>
     </w:r>
     <w:r>
       <w:rPr>
@@ -17627,7 +17810,7 @@
 </file>
 
 <file path=customXml/itemProps1.xml><?xml version="1.0" encoding="utf-8"?>
-<ds:datastoreItem xmlns:ds="http://schemas.openxmlformats.org/officeDocument/2006/customXml" ds:itemID="{104D888C-17E2-4EFF-BA3A-020F66D44E38}">
+<ds:datastoreItem xmlns:ds="http://schemas.openxmlformats.org/officeDocument/2006/customXml" ds:itemID="{E0C456CA-C554-4040-8516-2B17282DA426}">
   <ds:schemaRefs>
     <ds:schemaRef ds:uri="http://schemas.openxmlformats.org/officeDocument/2006/bibliography"/>
   </ds:schemaRefs>

</xml_diff>

<commit_message>
Ajout vacances - affichage vacances
</commit_message>
<xml_diff>
--- a/Documentation/Projet/Application de planification de vols aériens.docx
+++ b/Documentation/Projet/Application de planification de vols aériens.docx
@@ -6,8 +6,6 @@
       <w:pPr>
         <w:pStyle w:val="TM1"/>
       </w:pPr>
-      <w:bookmarkStart w:id="0" w:name="_GoBack"/>
-      <w:bookmarkEnd w:id="0"/>
     </w:p>
     <w:p>
       <w:pPr>
@@ -2246,7 +2244,7 @@
       <w:pPr>
         <w:pStyle w:val="Titre1"/>
       </w:pPr>
-      <w:bookmarkStart w:id="1" w:name="_Toc499021832"/>
+      <w:bookmarkStart w:id="0" w:name="_Toc499021832"/>
       <w:r>
         <w:lastRenderedPageBreak/>
         <w:t>Analyse prél</w:t>
@@ -2257,7 +2255,214 @@
       <w:r>
         <w:t>minaire</w:t>
       </w:r>
+      <w:bookmarkEnd w:id="0"/>
+    </w:p>
+    <w:p>
+      <w:pPr>
+        <w:pStyle w:val="Titre2"/>
+        <w:rPr>
+          <w:i w:val="0"/>
+          <w:iCs/>
+        </w:rPr>
+      </w:pPr>
+      <w:bookmarkStart w:id="1" w:name="_Toc499021833"/>
+      <w:r>
+        <w:rPr>
+          <w:i w:val="0"/>
+          <w:iCs/>
+        </w:rPr>
+        <w:t>Introduction</w:t>
+      </w:r>
       <w:bookmarkEnd w:id="1"/>
+      <w:r>
+        <w:rPr>
+          <w:i w:val="0"/>
+          <w:iCs/>
+        </w:rPr>
+        <w:t xml:space="preserve"> </w:t>
+      </w:r>
+    </w:p>
+    <w:p/>
+    <w:p>
+      <w:r>
+        <w:t xml:space="preserve">Ce projet est réalisé dans le cadre du TPI. </w:t>
+      </w:r>
+      <w:r>
+        <w:t>Mon choix du sujet était de générer un horaire car la logique qui se trouve derrière m’intéresse. Le cahier des charges que j’ai reçu correspond à mon choix.</w:t>
+      </w:r>
+    </w:p>
+    <w:p/>
+    <w:p>
+      <w:r>
+        <w:t>Le projet consiste à réaliser une application de</w:t>
+      </w:r>
+      <w:r>
+        <w:t xml:space="preserve"> planification de vols aériens :</w:t>
+      </w:r>
+    </w:p>
+    <w:p>
+      <w:r>
+        <w:t>L’application permet à l’utilisateur de générer des plannings pour des pilotes, en fonction des vols auxquels ils ont été affectés. L’utilisateurs peut créer des pilotes, des vols et des lignes afin de pouvoir générer les plannings.</w:t>
+      </w:r>
+    </w:p>
+    <w:p/>
+    <w:p>
+      <w:r>
+        <w:t>Aucun travail n’a déjà été effectué pour ce projet.</w:t>
+      </w:r>
+    </w:p>
+    <w:p/>
+    <w:p>
+      <w:pPr>
+        <w:rPr>
+          <w:i/>
+          <w:iCs/>
+          <w:szCs w:val="14"/>
+        </w:rPr>
+      </w:pPr>
+      <w:r>
+        <w:rPr>
+          <w:i/>
+          <w:iCs/>
+          <w:szCs w:val="14"/>
+        </w:rPr>
+        <w:t xml:space="preserve">Ce </w:t>
+      </w:r>
+      <w:r>
+        <w:rPr>
+          <w:i/>
+          <w:iCs/>
+          <w:szCs w:val="14"/>
+        </w:rPr>
+        <w:t>chapitre</w:t>
+      </w:r>
+      <w:r>
+        <w:rPr>
+          <w:i/>
+          <w:iCs/>
+          <w:szCs w:val="14"/>
+        </w:rPr>
+        <w:t xml:space="preserve"> </w:t>
+      </w:r>
+      <w:r>
+        <w:rPr>
+          <w:i/>
+          <w:iCs/>
+          <w:szCs w:val="14"/>
+        </w:rPr>
+        <w:t>décri</w:t>
+      </w:r>
+      <w:r>
+        <w:rPr>
+          <w:i/>
+          <w:iCs/>
+          <w:szCs w:val="14"/>
+        </w:rPr>
+        <w:t>t</w:t>
+      </w:r>
+      <w:r>
+        <w:rPr>
+          <w:i/>
+          <w:iCs/>
+          <w:szCs w:val="14"/>
+        </w:rPr>
+        <w:t xml:space="preserve"> brièvement le projet,</w:t>
+      </w:r>
+      <w:r>
+        <w:rPr>
+          <w:i/>
+          <w:iCs/>
+          <w:szCs w:val="14"/>
+        </w:rPr>
+        <w:t xml:space="preserve"> le cadre dans lequel il est réalisé,</w:t>
+      </w:r>
+      <w:r>
+        <w:rPr>
+          <w:i/>
+          <w:iCs/>
+          <w:szCs w:val="14"/>
+        </w:rPr>
+        <w:t xml:space="preserve"> les raisons de ce choix et ce qu'il peut apporter à l'élève ou à l'école. </w:t>
+      </w:r>
+      <w:r>
+        <w:rPr>
+          <w:i/>
+          <w:iCs/>
+          <w:szCs w:val="14"/>
+        </w:rPr>
+        <w:t>Il n'est pas nécessaire de rentrer dans les détails (ceux-ci seront abordés plus loin) mais cela doit être aussi clair et complet que possible</w:t>
+      </w:r>
+      <w:r>
+        <w:rPr>
+          <w:i/>
+          <w:iCs/>
+          <w:szCs w:val="14"/>
+        </w:rPr>
+        <w:t xml:space="preserve"> (idées de solutions).</w:t>
+      </w:r>
+      <w:r>
+        <w:rPr>
+          <w:i/>
+          <w:iCs/>
+          <w:szCs w:val="14"/>
+        </w:rPr>
+        <w:t xml:space="preserve"> </w:t>
+      </w:r>
+      <w:r>
+        <w:rPr>
+          <w:i/>
+          <w:iCs/>
+          <w:szCs w:val="14"/>
+        </w:rPr>
+        <w:t>Ce chapitre contient également l'inventaire et la description des travaux qui auraient déjà été effectué</w:t>
+      </w:r>
+      <w:r>
+        <w:rPr>
+          <w:i/>
+          <w:iCs/>
+          <w:szCs w:val="14"/>
+        </w:rPr>
+        <w:t>s</w:t>
+      </w:r>
+      <w:r>
+        <w:rPr>
+          <w:i/>
+          <w:iCs/>
+          <w:szCs w:val="14"/>
+        </w:rPr>
+        <w:t xml:space="preserve"> pour ce projet.</w:t>
+      </w:r>
+    </w:p>
+    <w:p>
+      <w:pPr>
+        <w:rPr>
+          <w:szCs w:val="14"/>
+        </w:rPr>
+      </w:pPr>
+    </w:p>
+    <w:p>
+      <w:pPr>
+        <w:rPr>
+          <w:i/>
+          <w:iCs/>
+          <w:szCs w:val="14"/>
+        </w:rPr>
+      </w:pPr>
+      <w:r>
+        <w:rPr>
+          <w:i/>
+          <w:iCs/>
+          <w:szCs w:val="14"/>
+        </w:rPr>
+        <w:t>Ces éléments peuvent être repris des spécifications de départ.</w:t>
+      </w:r>
+    </w:p>
+    <w:p>
+      <w:pPr>
+        <w:rPr>
+          <w:szCs w:val="14"/>
+        </w:rPr>
+      </w:pPr>
     </w:p>
     <w:p>
       <w:pPr>
@@ -2267,222 +2472,15 @@
           <w:iCs/>
         </w:rPr>
       </w:pPr>
-      <w:bookmarkStart w:id="2" w:name="_Toc499021833"/>
+      <w:bookmarkStart w:id="2" w:name="_Toc499021834"/>
       <w:r>
         <w:rPr>
           <w:i w:val="0"/>
           <w:iCs/>
         </w:rPr>
-        <w:t>Introduction</w:t>
+        <w:t>Objectifs</w:t>
       </w:r>
       <w:bookmarkEnd w:id="2"/>
-      <w:r>
-        <w:rPr>
-          <w:i w:val="0"/>
-          <w:iCs/>
-        </w:rPr>
-        <w:t xml:space="preserve"> </w:t>
-      </w:r>
-    </w:p>
-    <w:p/>
-    <w:p>
-      <w:r>
-        <w:t xml:space="preserve">Ce projet est réalisé dans le cadre du TPI. </w:t>
-      </w:r>
-      <w:r>
-        <w:t>Mon choix du sujet était de générer un horaire car la logique qui se trouve derrière m’intéresse. Le cahier des charges que j’ai reçu correspond à mon choix.</w:t>
-      </w:r>
-    </w:p>
-    <w:p/>
-    <w:p>
-      <w:r>
-        <w:t>Le projet consiste à réaliser une application de</w:t>
-      </w:r>
-      <w:r>
-        <w:t xml:space="preserve"> planification de vols aériens :</w:t>
-      </w:r>
-    </w:p>
-    <w:p>
-      <w:r>
-        <w:t>L’application permet à l’utilisateur de générer des plannings pour des pilotes, en fonction des vols auxquels ils ont été affectés. L’utilisateurs peut créer des pilotes, des vols et des lignes afin de pouvoir générer les plannings.</w:t>
-      </w:r>
-    </w:p>
-    <w:p/>
-    <w:p>
-      <w:r>
-        <w:t>Aucun travail n’a déjà été effectué pour ce projet.</w:t>
-      </w:r>
-    </w:p>
-    <w:p/>
-    <w:p>
-      <w:pPr>
-        <w:rPr>
-          <w:i/>
-          <w:iCs/>
-          <w:szCs w:val="14"/>
-        </w:rPr>
-      </w:pPr>
-      <w:r>
-        <w:rPr>
-          <w:i/>
-          <w:iCs/>
-          <w:szCs w:val="14"/>
-        </w:rPr>
-        <w:t xml:space="preserve">Ce </w:t>
-      </w:r>
-      <w:r>
-        <w:rPr>
-          <w:i/>
-          <w:iCs/>
-          <w:szCs w:val="14"/>
-        </w:rPr>
-        <w:t>chapitre</w:t>
-      </w:r>
-      <w:r>
-        <w:rPr>
-          <w:i/>
-          <w:iCs/>
-          <w:szCs w:val="14"/>
-        </w:rPr>
-        <w:t xml:space="preserve"> </w:t>
-      </w:r>
-      <w:r>
-        <w:rPr>
-          <w:i/>
-          <w:iCs/>
-          <w:szCs w:val="14"/>
-        </w:rPr>
-        <w:t>décri</w:t>
-      </w:r>
-      <w:r>
-        <w:rPr>
-          <w:i/>
-          <w:iCs/>
-          <w:szCs w:val="14"/>
-        </w:rPr>
-        <w:t>t</w:t>
-      </w:r>
-      <w:r>
-        <w:rPr>
-          <w:i/>
-          <w:iCs/>
-          <w:szCs w:val="14"/>
-        </w:rPr>
-        <w:t xml:space="preserve"> brièvement le projet,</w:t>
-      </w:r>
-      <w:r>
-        <w:rPr>
-          <w:i/>
-          <w:iCs/>
-          <w:szCs w:val="14"/>
-        </w:rPr>
-        <w:t xml:space="preserve"> le cadre dans lequel il est réalisé,</w:t>
-      </w:r>
-      <w:r>
-        <w:rPr>
-          <w:i/>
-          <w:iCs/>
-          <w:szCs w:val="14"/>
-        </w:rPr>
-        <w:t xml:space="preserve"> les raisons de ce choix et ce qu'il peut apporter à l'élève ou à l'école. </w:t>
-      </w:r>
-      <w:r>
-        <w:rPr>
-          <w:i/>
-          <w:iCs/>
-          <w:szCs w:val="14"/>
-        </w:rPr>
-        <w:t>Il n'est pas nécessaire de rentrer dans les détails (ceux-ci seront abordés plus loin) mais cela doit être aussi clair et complet que possible</w:t>
-      </w:r>
-      <w:r>
-        <w:rPr>
-          <w:i/>
-          <w:iCs/>
-          <w:szCs w:val="14"/>
-        </w:rPr>
-        <w:t xml:space="preserve"> (idées de solutions).</w:t>
-      </w:r>
-      <w:r>
-        <w:rPr>
-          <w:i/>
-          <w:iCs/>
-          <w:szCs w:val="14"/>
-        </w:rPr>
-        <w:t xml:space="preserve"> </w:t>
-      </w:r>
-      <w:r>
-        <w:rPr>
-          <w:i/>
-          <w:iCs/>
-          <w:szCs w:val="14"/>
-        </w:rPr>
-        <w:t>Ce chapitre contient également l'inventaire et la description des travaux qui auraient déjà été effectué</w:t>
-      </w:r>
-      <w:r>
-        <w:rPr>
-          <w:i/>
-          <w:iCs/>
-          <w:szCs w:val="14"/>
-        </w:rPr>
-        <w:t>s</w:t>
-      </w:r>
-      <w:r>
-        <w:rPr>
-          <w:i/>
-          <w:iCs/>
-          <w:szCs w:val="14"/>
-        </w:rPr>
-        <w:t xml:space="preserve"> pour ce projet.</w:t>
-      </w:r>
-    </w:p>
-    <w:p>
-      <w:pPr>
-        <w:rPr>
-          <w:szCs w:val="14"/>
-        </w:rPr>
-      </w:pPr>
-    </w:p>
-    <w:p>
-      <w:pPr>
-        <w:rPr>
-          <w:i/>
-          <w:iCs/>
-          <w:szCs w:val="14"/>
-        </w:rPr>
-      </w:pPr>
-      <w:r>
-        <w:rPr>
-          <w:i/>
-          <w:iCs/>
-          <w:szCs w:val="14"/>
-        </w:rPr>
-        <w:t>Ces éléments peuvent être repris des spécifications de départ.</w:t>
-      </w:r>
-    </w:p>
-    <w:p>
-      <w:pPr>
-        <w:rPr>
-          <w:szCs w:val="14"/>
-        </w:rPr>
-      </w:pPr>
-    </w:p>
-    <w:p>
-      <w:pPr>
-        <w:pStyle w:val="Titre2"/>
-        <w:rPr>
-          <w:i w:val="0"/>
-          <w:iCs/>
-        </w:rPr>
-      </w:pPr>
-      <w:bookmarkStart w:id="3" w:name="_Toc499021834"/>
-      <w:r>
-        <w:rPr>
-          <w:i w:val="0"/>
-          <w:iCs/>
-        </w:rPr>
-        <w:t>Objectifs</w:t>
-      </w:r>
-      <w:bookmarkEnd w:id="3"/>
     </w:p>
     <w:p>
       <w:pPr>
@@ -2821,7 +2819,7 @@
         </w:rPr>
         <w:br w:type="page"/>
       </w:r>
-      <w:bookmarkStart w:id="4" w:name="_Toc499021835"/>
+      <w:bookmarkStart w:id="3" w:name="_Toc499021835"/>
       <w:r>
         <w:rPr>
           <w:i w:val="0"/>
@@ -2837,7 +2835,7 @@
         </w:rPr>
         <w:t xml:space="preserve"> initiale</w:t>
       </w:r>
-      <w:bookmarkEnd w:id="4"/>
+      <w:bookmarkEnd w:id="3"/>
     </w:p>
     <w:p>
       <w:pPr>
@@ -3026,7 +3024,7 @@
       <w:pPr>
         <w:pStyle w:val="Titre1"/>
       </w:pPr>
-      <w:bookmarkStart w:id="5" w:name="_Toc499021836"/>
+      <w:bookmarkStart w:id="4" w:name="_Toc499021836"/>
       <w:r>
         <w:lastRenderedPageBreak/>
         <w:t>Analyse</w:t>
@@ -3034,17 +3032,17 @@
       <w:r>
         <w:t xml:space="preserve"> / Conception</w:t>
       </w:r>
+      <w:bookmarkEnd w:id="4"/>
+    </w:p>
+    <w:p>
+      <w:pPr>
+        <w:pStyle w:val="Titre2"/>
+      </w:pPr>
+      <w:bookmarkStart w:id="5" w:name="_Toc499021837"/>
+      <w:r>
+        <w:t>Concept</w:t>
+      </w:r>
       <w:bookmarkEnd w:id="5"/>
-    </w:p>
-    <w:p>
-      <w:pPr>
-        <w:pStyle w:val="Titre2"/>
-      </w:pPr>
-      <w:bookmarkStart w:id="6" w:name="_Toc499021837"/>
-      <w:r>
-        <w:t>Concept</w:t>
-      </w:r>
-      <w:bookmarkEnd w:id="6"/>
     </w:p>
     <w:p>
       <w:pPr>
@@ -10565,8 +10563,8 @@
           <w:iCs/>
         </w:rPr>
       </w:pPr>
-      <w:bookmarkStart w:id="7" w:name="_Toc71691012"/>
-      <w:bookmarkStart w:id="8" w:name="_Toc499021838"/>
+      <w:bookmarkStart w:id="6" w:name="_Toc71691012"/>
+      <w:bookmarkStart w:id="7" w:name="_Toc499021838"/>
       <w:r>
         <w:rPr>
           <w:i w:val="0"/>
@@ -10574,8 +10572,8 @@
         </w:rPr>
         <w:t>Stratégie de test</w:t>
       </w:r>
+      <w:bookmarkEnd w:id="6"/>
       <w:bookmarkEnd w:id="7"/>
-      <w:bookmarkEnd w:id="8"/>
     </w:p>
     <w:p/>
     <w:p>
@@ -10959,9 +10957,9 @@
           <w:iCs/>
         </w:rPr>
       </w:pPr>
-      <w:bookmarkStart w:id="9" w:name="_Toc25553310"/>
-      <w:bookmarkStart w:id="10" w:name="_Toc71691015"/>
-      <w:bookmarkStart w:id="11" w:name="_Toc499021839"/>
+      <w:bookmarkStart w:id="8" w:name="_Toc25553310"/>
+      <w:bookmarkStart w:id="9" w:name="_Toc71691015"/>
+      <w:bookmarkStart w:id="10" w:name="_Toc499021839"/>
       <w:r>
         <w:rPr>
           <w:rFonts w:cs="Arial"/>
@@ -10974,9 +10972,9 @@
         </w:rPr>
         <w:t>isques techniques</w:t>
       </w:r>
+      <w:bookmarkEnd w:id="8"/>
       <w:bookmarkEnd w:id="9"/>
       <w:bookmarkEnd w:id="10"/>
-      <w:bookmarkEnd w:id="11"/>
     </w:p>
     <w:p>
       <w:pPr>
@@ -11148,7 +11146,7 @@
           <w:iCs/>
         </w:rPr>
       </w:pPr>
-      <w:bookmarkStart w:id="12" w:name="_Toc499021840"/>
+      <w:bookmarkStart w:id="11" w:name="_Toc499021840"/>
       <w:r>
         <w:rPr>
           <w:i w:val="0"/>
@@ -11156,7 +11154,7 @@
         </w:rPr>
         <w:t>Planification</w:t>
       </w:r>
-      <w:bookmarkEnd w:id="12"/>
+      <w:bookmarkEnd w:id="11"/>
     </w:p>
     <w:p/>
     <w:p>
@@ -11385,9 +11383,9 @@
           <w:iCs/>
         </w:rPr>
       </w:pPr>
-      <w:bookmarkStart w:id="13" w:name="_Toc25553314"/>
-      <w:bookmarkStart w:id="14" w:name="_Toc71691019"/>
-      <w:bookmarkStart w:id="15" w:name="_Toc499021841"/>
+      <w:bookmarkStart w:id="12" w:name="_Toc25553314"/>
+      <w:bookmarkStart w:id="13" w:name="_Toc71691019"/>
+      <w:bookmarkStart w:id="14" w:name="_Toc499021841"/>
       <w:r>
         <w:rPr>
           <w:i w:val="0"/>
@@ -11395,9 +11393,9 @@
         </w:rPr>
         <w:t>Dossier de conception</w:t>
       </w:r>
+      <w:bookmarkEnd w:id="12"/>
       <w:bookmarkEnd w:id="13"/>
       <w:bookmarkEnd w:id="14"/>
-      <w:bookmarkEnd w:id="15"/>
     </w:p>
     <w:p>
       <w:pPr>
@@ -11906,43 +11904,43 @@
           <w:tab w:val="num" w:pos="360"/>
         </w:tabs>
       </w:pPr>
-      <w:bookmarkStart w:id="16" w:name="_Toc71703259"/>
-      <w:bookmarkStart w:id="17" w:name="_Toc499021842"/>
+      <w:bookmarkStart w:id="15" w:name="_Toc71703259"/>
+      <w:bookmarkStart w:id="16" w:name="_Toc499021842"/>
       <w:r>
         <w:t>R</w:t>
       </w:r>
+      <w:bookmarkEnd w:id="15"/>
+      <w:r>
+        <w:t>éalisation</w:t>
+      </w:r>
       <w:bookmarkEnd w:id="16"/>
-      <w:r>
-        <w:t>éalisation</w:t>
-      </w:r>
+    </w:p>
+    <w:p>
+      <w:pPr>
+        <w:pStyle w:val="Titre2"/>
+        <w:rPr>
+          <w:i w:val="0"/>
+          <w:iCs/>
+        </w:rPr>
+      </w:pPr>
+      <w:bookmarkStart w:id="17" w:name="_Toc25553317"/>
+      <w:bookmarkStart w:id="18" w:name="_Toc71691022"/>
+      <w:bookmarkStart w:id="19" w:name="_Toc499021843"/>
+      <w:r>
+        <w:rPr>
+          <w:i w:val="0"/>
+          <w:iCs/>
+        </w:rPr>
+        <w:t>Dossier de réalisation</w:t>
+      </w:r>
+      <w:bookmarkStart w:id="20" w:name="_Toc25553318"/>
       <w:bookmarkEnd w:id="17"/>
-    </w:p>
-    <w:p>
-      <w:pPr>
-        <w:pStyle w:val="Titre2"/>
-        <w:rPr>
-          <w:i w:val="0"/>
-          <w:iCs/>
-        </w:rPr>
-      </w:pPr>
-      <w:bookmarkStart w:id="18" w:name="_Toc25553317"/>
-      <w:bookmarkStart w:id="19" w:name="_Toc71691022"/>
-      <w:bookmarkStart w:id="20" w:name="_Toc499021843"/>
-      <w:r>
-        <w:rPr>
-          <w:i w:val="0"/>
-          <w:iCs/>
-        </w:rPr>
-        <w:t>Dossier de réalisation</w:t>
-      </w:r>
-      <w:bookmarkStart w:id="21" w:name="_Toc25553318"/>
       <w:bookmarkEnd w:id="18"/>
       <w:bookmarkEnd w:id="19"/>
-      <w:bookmarkEnd w:id="20"/>
     </w:p>
     <w:p/>
     <w:p/>
-    <w:bookmarkEnd w:id="21"/>
+    <w:bookmarkEnd w:id="20"/>
     <w:p>
       <w:pPr>
         <w:ind w:firstLine="360"/>
@@ -12267,9 +12265,9 @@
           <w:iCs/>
         </w:rPr>
       </w:pPr>
-      <w:bookmarkStart w:id="22" w:name="_Toc25553321"/>
-      <w:bookmarkStart w:id="23" w:name="_Toc71691025"/>
-      <w:bookmarkStart w:id="24" w:name="_Toc499021844"/>
+      <w:bookmarkStart w:id="21" w:name="_Toc25553321"/>
+      <w:bookmarkStart w:id="22" w:name="_Toc71691025"/>
+      <w:bookmarkStart w:id="23" w:name="_Toc499021844"/>
       <w:r>
         <w:rPr>
           <w:i w:val="0"/>
@@ -12277,16 +12275,16 @@
         </w:rPr>
         <w:t>Description des test</w:t>
       </w:r>
+      <w:bookmarkEnd w:id="21"/>
+      <w:r>
+        <w:rPr>
+          <w:i w:val="0"/>
+          <w:iCs/>
+        </w:rPr>
+        <w:t>s effectués</w:t>
+      </w:r>
       <w:bookmarkEnd w:id="22"/>
-      <w:r>
-        <w:rPr>
-          <w:i w:val="0"/>
-          <w:iCs/>
-        </w:rPr>
-        <w:t>s effectués</w:t>
-      </w:r>
       <w:bookmarkEnd w:id="23"/>
-      <w:bookmarkEnd w:id="24"/>
     </w:p>
     <w:p>
       <w:pPr>
@@ -12440,8 +12438,9 @@
     <w:p>
       <w:pPr>
         <w:keepNext/>
-        <w:ind w:left="576"/>
-      </w:pPr>
+      </w:pPr>
+      <w:bookmarkStart w:id="24" w:name="_GoBack"/>
+      <w:bookmarkEnd w:id="24"/>
       <w:r>
         <w:rPr>
           <w:noProof/>
@@ -12802,7 +12801,127 @@
         <w:t>Test unitaire pour l’affichage d’une ligne</w:t>
       </w:r>
     </w:p>
-    <w:p/>
+    <w:p>
+      <w:pPr>
+        <w:keepNext/>
+      </w:pPr>
+      <w:r>
+        <w:rPr>
+          <w:noProof/>
+          <w:lang w:val="fr-CH" w:eastAsia="fr-CH"/>
+        </w:rPr>
+        <w:lastRenderedPageBreak/>
+        <w:drawing>
+          <wp:inline distT="0" distB="0" distL="0" distR="0" wp14:anchorId="1356EF21" wp14:editId="092072FF">
+            <wp:extent cx="5759450" cy="2901315"/>
+            <wp:effectExtent l="0" t="0" r="0" b="0"/>
+            <wp:docPr id="21" name="Image 21"/>
+            <wp:cNvGraphicFramePr>
+              <a:graphicFrameLocks xmlns:a="http://schemas.openxmlformats.org/drawingml/2006/main" noChangeAspect="1"/>
+            </wp:cNvGraphicFramePr>
+            <a:graphic xmlns:a="http://schemas.openxmlformats.org/drawingml/2006/main">
+              <a:graphicData uri="http://schemas.openxmlformats.org/drawingml/2006/picture">
+                <pic:pic xmlns:pic="http://schemas.openxmlformats.org/drawingml/2006/picture">
+                  <pic:nvPicPr>
+                    <pic:cNvPr id="21" name="PlanificationVacances.PNG"/>
+                    <pic:cNvPicPr/>
+                  </pic:nvPicPr>
+                  <pic:blipFill>
+                    <a:blip r:embed="rId28">
+                      <a:extLst>
+                        <a:ext uri="{28A0092B-C50C-407E-A947-70E740481C1C}">
+                          <a14:useLocalDpi xmlns:a14="http://schemas.microsoft.com/office/drawing/2010/main" val="0"/>
+                        </a:ext>
+                      </a:extLst>
+                    </a:blip>
+                    <a:stretch>
+                      <a:fillRect/>
+                    </a:stretch>
+                  </pic:blipFill>
+                  <pic:spPr>
+                    <a:xfrm>
+                      <a:off x="0" y="0"/>
+                      <a:ext cx="5759450" cy="2901315"/>
+                    </a:xfrm>
+                    <a:prstGeom prst="rect">
+                      <a:avLst/>
+                    </a:prstGeom>
+                  </pic:spPr>
+                </pic:pic>
+              </a:graphicData>
+            </a:graphic>
+          </wp:inline>
+        </w:drawing>
+      </w:r>
+    </w:p>
+    <w:p>
+      <w:pPr>
+        <w:pStyle w:val="Lgende"/>
+      </w:pPr>
+      <w:r>
+        <w:t>Tests unitaires pour la planification des vacances</w:t>
+      </w:r>
+    </w:p>
+    <w:p>
+      <w:pPr>
+        <w:keepNext/>
+      </w:pPr>
+      <w:r>
+        <w:rPr>
+          <w:noProof/>
+          <w:lang w:val="fr-CH" w:eastAsia="fr-CH"/>
+        </w:rPr>
+        <w:drawing>
+          <wp:inline distT="0" distB="0" distL="0" distR="0" wp14:anchorId="2DE75EEB" wp14:editId="20311FD6">
+            <wp:extent cx="5759450" cy="1219200"/>
+            <wp:effectExtent l="0" t="0" r="0" b="0"/>
+            <wp:docPr id="22" name="Image 22"/>
+            <wp:cNvGraphicFramePr>
+              <a:graphicFrameLocks xmlns:a="http://schemas.openxmlformats.org/drawingml/2006/main" noChangeAspect="1"/>
+            </wp:cNvGraphicFramePr>
+            <a:graphic xmlns:a="http://schemas.openxmlformats.org/drawingml/2006/main">
+              <a:graphicData uri="http://schemas.openxmlformats.org/drawingml/2006/picture">
+                <pic:pic xmlns:pic="http://schemas.openxmlformats.org/drawingml/2006/picture">
+                  <pic:nvPicPr>
+                    <pic:cNvPr id="22" name="AffichageVacances.PNG"/>
+                    <pic:cNvPicPr/>
+                  </pic:nvPicPr>
+                  <pic:blipFill>
+                    <a:blip r:embed="rId29">
+                      <a:extLst>
+                        <a:ext uri="{28A0092B-C50C-407E-A947-70E740481C1C}">
+                          <a14:useLocalDpi xmlns:a14="http://schemas.microsoft.com/office/drawing/2010/main" val="0"/>
+                        </a:ext>
+                      </a:extLst>
+                    </a:blip>
+                    <a:stretch>
+                      <a:fillRect/>
+                    </a:stretch>
+                  </pic:blipFill>
+                  <pic:spPr>
+                    <a:xfrm>
+                      <a:off x="0" y="0"/>
+                      <a:ext cx="5759450" cy="1219200"/>
+                    </a:xfrm>
+                    <a:prstGeom prst="rect">
+                      <a:avLst/>
+                    </a:prstGeom>
+                  </pic:spPr>
+                </pic:pic>
+              </a:graphicData>
+            </a:graphic>
+          </wp:inline>
+        </w:drawing>
+      </w:r>
+    </w:p>
+    <w:p>
+      <w:pPr>
+        <w:pStyle w:val="Lgende"/>
+      </w:pPr>
+      <w:r>
+        <w:t>Tests unitaires pour l’affichage des vacances</w:t>
+      </w:r>
+    </w:p>
     <w:p>
       <w:pPr>
         <w:pStyle w:val="Titre2"/>
@@ -12933,7 +13052,6 @@
         <w:rPr>
           <w:i/>
         </w:rPr>
-        <w:lastRenderedPageBreak/>
         <w:t>Actions envisagées ou possibles</w:t>
       </w:r>
     </w:p>
@@ -13160,6 +13278,7 @@
       <w:bookmarkStart w:id="33" w:name="_Toc71703263"/>
       <w:bookmarkStart w:id="34" w:name="_Toc499021847"/>
       <w:r>
+        <w:lastRenderedPageBreak/>
         <w:t>C</w:t>
       </w:r>
       <w:bookmarkEnd w:id="32"/>
@@ -13734,8 +13853,8 @@
       </w:pPr>
     </w:p>
     <w:sectPr>
-      <w:headerReference w:type="default" r:id="rId28"/>
-      <w:footerReference w:type="default" r:id="rId29"/>
+      <w:headerReference w:type="default" r:id="rId30"/>
+      <w:footerReference w:type="default" r:id="rId31"/>
       <w:pgSz w:w="11906" w:h="16838" w:code="9"/>
       <w:pgMar w:top="1418" w:right="1418" w:bottom="1418" w:left="1418" w:header="720" w:footer="720" w:gutter="0"/>
       <w:cols w:space="720"/>
@@ -13822,7 +13941,7 @@
         <w:sz w:val="16"/>
         <w:szCs w:val="16"/>
       </w:rPr>
-      <w:t>22</w:t>
+      <w:t>28</w:t>
     </w:r>
     <w:r>
       <w:rPr>
@@ -17810,7 +17929,7 @@
 </file>
 
 <file path=customXml/itemProps1.xml><?xml version="1.0" encoding="utf-8"?>
-<ds:datastoreItem xmlns:ds="http://schemas.openxmlformats.org/officeDocument/2006/customXml" ds:itemID="{E0C456CA-C554-4040-8516-2B17282DA426}">
+<ds:datastoreItem xmlns:ds="http://schemas.openxmlformats.org/officeDocument/2006/customXml" ds:itemID="{A698D6A2-84F4-4BB6-9E19-A7E844670F83}">
   <ds:schemaRefs>
     <ds:schemaRef ds:uri="http://schemas.openxmlformats.org/officeDocument/2006/bibliography"/>
   </ds:schemaRefs>

</xml_diff>

<commit_message>
Ajout d'un pilote a un vol - HasPilotRestThisWeek
</commit_message>
<xml_diff>
--- a/Documentation/Projet/Application de planification de vols aériens.docx
+++ b/Documentation/Projet/Application de planification de vols aériens.docx
@@ -6,6 +6,8 @@
       <w:pPr>
         <w:pStyle w:val="TM1"/>
       </w:pPr>
+      <w:bookmarkStart w:id="0" w:name="_GoBack"/>
+      <w:bookmarkEnd w:id="0"/>
     </w:p>
     <w:p>
       <w:pPr>
@@ -1359,7 +1361,7 @@
             <w:noProof/>
             <w:webHidden/>
           </w:rPr>
-          <w:t>27</w:t>
+          <w:t>28</w:t>
         </w:r>
         <w:r>
           <w:rPr>
@@ -1525,7 +1527,7 @@
           <w:rPr>
             <w:webHidden/>
           </w:rPr>
-          <w:t>28</w:t>
+          <w:t>29</w:t>
         </w:r>
         <w:r>
           <w:rPr>
@@ -1600,7 +1602,7 @@
           <w:rPr>
             <w:webHidden/>
           </w:rPr>
-          <w:t>29</w:t>
+          <w:t>30</w:t>
         </w:r>
         <w:r>
           <w:rPr>
@@ -1689,7 +1691,7 @@
             <w:noProof/>
             <w:webHidden/>
           </w:rPr>
-          <w:t>29</w:t>
+          <w:t>30</w:t>
         </w:r>
         <w:r>
           <w:rPr>
@@ -1779,7 +1781,7 @@
             <w:noProof/>
             <w:webHidden/>
           </w:rPr>
-          <w:t>29</w:t>
+          <w:t>30</w:t>
         </w:r>
         <w:r>
           <w:rPr>
@@ -1869,7 +1871,7 @@
             <w:noProof/>
             <w:webHidden/>
           </w:rPr>
-          <w:t>29</w:t>
+          <w:t>30</w:t>
         </w:r>
         <w:r>
           <w:rPr>
@@ -1959,7 +1961,7 @@
             <w:noProof/>
             <w:webHidden/>
           </w:rPr>
-          <w:t>29</w:t>
+          <w:t>30</w:t>
         </w:r>
         <w:r>
           <w:rPr>
@@ -2049,7 +2051,7 @@
             <w:noProof/>
             <w:webHidden/>
           </w:rPr>
-          <w:t>29</w:t>
+          <w:t>30</w:t>
         </w:r>
         <w:r>
           <w:rPr>
@@ -2139,7 +2141,7 @@
             <w:noProof/>
             <w:webHidden/>
           </w:rPr>
-          <w:t>29</w:t>
+          <w:t>30</w:t>
         </w:r>
         <w:r>
           <w:rPr>
@@ -2244,7 +2246,7 @@
       <w:pPr>
         <w:pStyle w:val="Titre1"/>
       </w:pPr>
-      <w:bookmarkStart w:id="0" w:name="_Toc499021832"/>
+      <w:bookmarkStart w:id="1" w:name="_Toc499021832"/>
       <w:r>
         <w:lastRenderedPageBreak/>
         <w:t>Analyse prél</w:t>
@@ -2255,7 +2257,7 @@
       <w:r>
         <w:t>minaire</w:t>
       </w:r>
-      <w:bookmarkEnd w:id="0"/>
+      <w:bookmarkEnd w:id="1"/>
     </w:p>
     <w:p>
       <w:pPr>
@@ -2265,7 +2267,7 @@
           <w:iCs/>
         </w:rPr>
       </w:pPr>
-      <w:bookmarkStart w:id="1" w:name="_Toc499021833"/>
+      <w:bookmarkStart w:id="2" w:name="_Toc499021833"/>
       <w:r>
         <w:rPr>
           <w:i w:val="0"/>
@@ -2273,7 +2275,7 @@
         </w:rPr>
         <w:t>Introduction</w:t>
       </w:r>
-      <w:bookmarkEnd w:id="1"/>
+      <w:bookmarkEnd w:id="2"/>
       <w:r>
         <w:rPr>
           <w:i w:val="0"/>
@@ -2472,7 +2474,7 @@
           <w:iCs/>
         </w:rPr>
       </w:pPr>
-      <w:bookmarkStart w:id="2" w:name="_Toc499021834"/>
+      <w:bookmarkStart w:id="3" w:name="_Toc499021834"/>
       <w:r>
         <w:rPr>
           <w:i w:val="0"/>
@@ -2480,7 +2482,7 @@
         </w:rPr>
         <w:t>Objectifs</w:t>
       </w:r>
-      <w:bookmarkEnd w:id="2"/>
+      <w:bookmarkEnd w:id="3"/>
     </w:p>
     <w:p>
       <w:pPr>
@@ -2819,7 +2821,7 @@
         </w:rPr>
         <w:br w:type="page"/>
       </w:r>
-      <w:bookmarkStart w:id="3" w:name="_Toc499021835"/>
+      <w:bookmarkStart w:id="4" w:name="_Toc499021835"/>
       <w:r>
         <w:rPr>
           <w:i w:val="0"/>
@@ -2835,7 +2837,7 @@
         </w:rPr>
         <w:t xml:space="preserve"> initiale</w:t>
       </w:r>
-      <w:bookmarkEnd w:id="3"/>
+      <w:bookmarkEnd w:id="4"/>
     </w:p>
     <w:p>
       <w:pPr>
@@ -3024,7 +3026,7 @@
       <w:pPr>
         <w:pStyle w:val="Titre1"/>
       </w:pPr>
-      <w:bookmarkStart w:id="4" w:name="_Toc499021836"/>
+      <w:bookmarkStart w:id="5" w:name="_Toc499021836"/>
       <w:r>
         <w:lastRenderedPageBreak/>
         <w:t>Analyse</w:t>
@@ -3032,17 +3034,17 @@
       <w:r>
         <w:t xml:space="preserve"> / Conception</w:t>
       </w:r>
-      <w:bookmarkEnd w:id="4"/>
+      <w:bookmarkEnd w:id="5"/>
     </w:p>
     <w:p>
       <w:pPr>
         <w:pStyle w:val="Titre2"/>
       </w:pPr>
-      <w:bookmarkStart w:id="5" w:name="_Toc499021837"/>
+      <w:bookmarkStart w:id="6" w:name="_Toc499021837"/>
       <w:r>
         <w:t>Concept</w:t>
       </w:r>
-      <w:bookmarkEnd w:id="5"/>
+      <w:bookmarkEnd w:id="6"/>
     </w:p>
     <w:p>
       <w:pPr>
@@ -10563,8 +10565,8 @@
           <w:iCs/>
         </w:rPr>
       </w:pPr>
-      <w:bookmarkStart w:id="6" w:name="_Toc71691012"/>
-      <w:bookmarkStart w:id="7" w:name="_Toc499021838"/>
+      <w:bookmarkStart w:id="7" w:name="_Toc71691012"/>
+      <w:bookmarkStart w:id="8" w:name="_Toc499021838"/>
       <w:r>
         <w:rPr>
           <w:i w:val="0"/>
@@ -10572,8 +10574,8 @@
         </w:rPr>
         <w:t>Stratégie de test</w:t>
       </w:r>
-      <w:bookmarkEnd w:id="6"/>
       <w:bookmarkEnd w:id="7"/>
+      <w:bookmarkEnd w:id="8"/>
     </w:p>
     <w:p/>
     <w:p>
@@ -10957,9 +10959,9 @@
           <w:iCs/>
         </w:rPr>
       </w:pPr>
-      <w:bookmarkStart w:id="8" w:name="_Toc25553310"/>
-      <w:bookmarkStart w:id="9" w:name="_Toc71691015"/>
-      <w:bookmarkStart w:id="10" w:name="_Toc499021839"/>
+      <w:bookmarkStart w:id="9" w:name="_Toc25553310"/>
+      <w:bookmarkStart w:id="10" w:name="_Toc71691015"/>
+      <w:bookmarkStart w:id="11" w:name="_Toc499021839"/>
       <w:r>
         <w:rPr>
           <w:rFonts w:cs="Arial"/>
@@ -10972,9 +10974,9 @@
         </w:rPr>
         <w:t>isques techniques</w:t>
       </w:r>
-      <w:bookmarkEnd w:id="8"/>
       <w:bookmarkEnd w:id="9"/>
       <w:bookmarkEnd w:id="10"/>
+      <w:bookmarkEnd w:id="11"/>
     </w:p>
     <w:p>
       <w:pPr>
@@ -11146,7 +11148,7 @@
           <w:iCs/>
         </w:rPr>
       </w:pPr>
-      <w:bookmarkStart w:id="11" w:name="_Toc499021840"/>
+      <w:bookmarkStart w:id="12" w:name="_Toc499021840"/>
       <w:r>
         <w:rPr>
           <w:i w:val="0"/>
@@ -11154,7 +11156,7 @@
         </w:rPr>
         <w:t>Planification</w:t>
       </w:r>
-      <w:bookmarkEnd w:id="11"/>
+      <w:bookmarkEnd w:id="12"/>
     </w:p>
     <w:p/>
     <w:p>
@@ -11383,9 +11385,9 @@
           <w:iCs/>
         </w:rPr>
       </w:pPr>
-      <w:bookmarkStart w:id="12" w:name="_Toc25553314"/>
-      <w:bookmarkStart w:id="13" w:name="_Toc71691019"/>
-      <w:bookmarkStart w:id="14" w:name="_Toc499021841"/>
+      <w:bookmarkStart w:id="13" w:name="_Toc25553314"/>
+      <w:bookmarkStart w:id="14" w:name="_Toc71691019"/>
+      <w:bookmarkStart w:id="15" w:name="_Toc499021841"/>
       <w:r>
         <w:rPr>
           <w:i w:val="0"/>
@@ -11393,9 +11395,9 @@
         </w:rPr>
         <w:t>Dossier de conception</w:t>
       </w:r>
-      <w:bookmarkEnd w:id="12"/>
       <w:bookmarkEnd w:id="13"/>
       <w:bookmarkEnd w:id="14"/>
+      <w:bookmarkEnd w:id="15"/>
     </w:p>
     <w:p>
       <w:pPr>
@@ -11904,16 +11906,16 @@
           <w:tab w:val="num" w:pos="360"/>
         </w:tabs>
       </w:pPr>
-      <w:bookmarkStart w:id="15" w:name="_Toc71703259"/>
-      <w:bookmarkStart w:id="16" w:name="_Toc499021842"/>
+      <w:bookmarkStart w:id="16" w:name="_Toc71703259"/>
+      <w:bookmarkStart w:id="17" w:name="_Toc499021842"/>
       <w:r>
         <w:t>R</w:t>
       </w:r>
-      <w:bookmarkEnd w:id="15"/>
+      <w:bookmarkEnd w:id="16"/>
       <w:r>
         <w:t>éalisation</w:t>
       </w:r>
-      <w:bookmarkEnd w:id="16"/>
+      <w:bookmarkEnd w:id="17"/>
     </w:p>
     <w:p>
       <w:pPr>
@@ -11923,9 +11925,9 @@
           <w:iCs/>
         </w:rPr>
       </w:pPr>
-      <w:bookmarkStart w:id="17" w:name="_Toc25553317"/>
-      <w:bookmarkStart w:id="18" w:name="_Toc71691022"/>
-      <w:bookmarkStart w:id="19" w:name="_Toc499021843"/>
+      <w:bookmarkStart w:id="18" w:name="_Toc25553317"/>
+      <w:bookmarkStart w:id="19" w:name="_Toc71691022"/>
+      <w:bookmarkStart w:id="20" w:name="_Toc499021843"/>
       <w:r>
         <w:rPr>
           <w:i w:val="0"/>
@@ -11933,14 +11935,14 @@
         </w:rPr>
         <w:t>Dossier de réalisation</w:t>
       </w:r>
-      <w:bookmarkStart w:id="20" w:name="_Toc25553318"/>
-      <w:bookmarkEnd w:id="17"/>
+      <w:bookmarkStart w:id="21" w:name="_Toc25553318"/>
       <w:bookmarkEnd w:id="18"/>
       <w:bookmarkEnd w:id="19"/>
+      <w:bookmarkEnd w:id="20"/>
     </w:p>
     <w:p/>
     <w:p/>
-    <w:bookmarkEnd w:id="20"/>
+    <w:bookmarkEnd w:id="21"/>
     <w:p>
       <w:pPr>
         <w:ind w:firstLine="360"/>
@@ -12265,9 +12267,9 @@
           <w:iCs/>
         </w:rPr>
       </w:pPr>
-      <w:bookmarkStart w:id="21" w:name="_Toc25553321"/>
-      <w:bookmarkStart w:id="22" w:name="_Toc71691025"/>
-      <w:bookmarkStart w:id="23" w:name="_Toc499021844"/>
+      <w:bookmarkStart w:id="22" w:name="_Toc25553321"/>
+      <w:bookmarkStart w:id="23" w:name="_Toc71691025"/>
+      <w:bookmarkStart w:id="24" w:name="_Toc499021844"/>
       <w:r>
         <w:rPr>
           <w:i w:val="0"/>
@@ -12275,7 +12277,7 @@
         </w:rPr>
         <w:t>Description des test</w:t>
       </w:r>
-      <w:bookmarkEnd w:id="21"/>
+      <w:bookmarkEnd w:id="22"/>
       <w:r>
         <w:rPr>
           <w:i w:val="0"/>
@@ -12283,8 +12285,8 @@
         </w:rPr>
         <w:t>s effectués</w:t>
       </w:r>
-      <w:bookmarkEnd w:id="22"/>
       <w:bookmarkEnd w:id="23"/>
+      <w:bookmarkEnd w:id="24"/>
     </w:p>
     <w:p>
       <w:pPr>
@@ -12439,8 +12441,6 @@
       <w:pPr>
         <w:keepNext/>
       </w:pPr>
-      <w:bookmarkStart w:id="24" w:name="_GoBack"/>
-      <w:bookmarkEnd w:id="24"/>
       <w:r>
         <w:rPr>
           <w:noProof/>
@@ -13941,7 +13941,7 @@
         <w:sz w:val="16"/>
         <w:szCs w:val="16"/>
       </w:rPr>
-      <w:t>28</w:t>
+      <w:t>22</w:t>
     </w:r>
     <w:r>
       <w:rPr>
@@ -17929,7 +17929,7 @@
 </file>
 
 <file path=customXml/itemProps1.xml><?xml version="1.0" encoding="utf-8"?>
-<ds:datastoreItem xmlns:ds="http://schemas.openxmlformats.org/officeDocument/2006/customXml" ds:itemID="{A698D6A2-84F4-4BB6-9E19-A7E844670F83}">
+<ds:datastoreItem xmlns:ds="http://schemas.openxmlformats.org/officeDocument/2006/customXml" ds:itemID="{567E9933-03E5-409E-8739-2150690B1F70}">
   <ds:schemaRefs>
     <ds:schemaRef ds:uri="http://schemas.openxmlformats.org/officeDocument/2006/bibliography"/>
   </ds:schemaRefs>

</xml_diff>

<commit_message>
Affectation d'un pilote a un vol (non terminé) - Gestion planing (non terminé)
</commit_message>
<xml_diff>
--- a/Documentation/Projet/Application de planification de vols aériens.docx
+++ b/Documentation/Projet/Application de planification de vols aériens.docx
@@ -6,8 +6,6 @@
       <w:pPr>
         <w:pStyle w:val="TM1"/>
       </w:pPr>
-      <w:bookmarkStart w:id="0" w:name="_GoBack"/>
-      <w:bookmarkEnd w:id="0"/>
     </w:p>
     <w:p>
       <w:pPr>
@@ -1451,7 +1449,7 @@
             <w:noProof/>
             <w:webHidden/>
           </w:rPr>
-          <w:t>28</w:t>
+          <w:t>29</w:t>
         </w:r>
         <w:r>
           <w:rPr>
@@ -2246,7 +2244,7 @@
       <w:pPr>
         <w:pStyle w:val="Titre1"/>
       </w:pPr>
-      <w:bookmarkStart w:id="1" w:name="_Toc499021832"/>
+      <w:bookmarkStart w:id="0" w:name="_Toc499021832"/>
       <w:r>
         <w:lastRenderedPageBreak/>
         <w:t>Analyse prél</w:t>
@@ -2257,7 +2255,214 @@
       <w:r>
         <w:t>minaire</w:t>
       </w:r>
+      <w:bookmarkEnd w:id="0"/>
+    </w:p>
+    <w:p>
+      <w:pPr>
+        <w:pStyle w:val="Titre2"/>
+        <w:rPr>
+          <w:i w:val="0"/>
+          <w:iCs/>
+        </w:rPr>
+      </w:pPr>
+      <w:bookmarkStart w:id="1" w:name="_Toc499021833"/>
+      <w:r>
+        <w:rPr>
+          <w:i w:val="0"/>
+          <w:iCs/>
+        </w:rPr>
+        <w:t>Introduction</w:t>
+      </w:r>
       <w:bookmarkEnd w:id="1"/>
+      <w:r>
+        <w:rPr>
+          <w:i w:val="0"/>
+          <w:iCs/>
+        </w:rPr>
+        <w:t xml:space="preserve"> </w:t>
+      </w:r>
+    </w:p>
+    <w:p/>
+    <w:p>
+      <w:r>
+        <w:t xml:space="preserve">Ce projet est réalisé dans le cadre du TPI. </w:t>
+      </w:r>
+      <w:r>
+        <w:t>Mon choix du sujet était de générer un horaire car la logique qui se trouve derrière m’intéresse. Le cahier des charges que j’ai reçu correspond à mon choix.</w:t>
+      </w:r>
+    </w:p>
+    <w:p/>
+    <w:p>
+      <w:r>
+        <w:t>Le projet consiste à réaliser une application de</w:t>
+      </w:r>
+      <w:r>
+        <w:t xml:space="preserve"> planification de vols aériens :</w:t>
+      </w:r>
+    </w:p>
+    <w:p>
+      <w:r>
+        <w:t>L’application permet à l’utilisateur de générer des plannings pour des pilotes, en fonction des vols auxquels ils ont été affectés. L’utilisateurs peut créer des pilotes, des vols et des lignes afin de pouvoir générer les plannings.</w:t>
+      </w:r>
+    </w:p>
+    <w:p/>
+    <w:p>
+      <w:r>
+        <w:t>Aucun travail n’a déjà été effectué pour ce projet.</w:t>
+      </w:r>
+    </w:p>
+    <w:p/>
+    <w:p>
+      <w:pPr>
+        <w:rPr>
+          <w:i/>
+          <w:iCs/>
+          <w:szCs w:val="14"/>
+        </w:rPr>
+      </w:pPr>
+      <w:r>
+        <w:rPr>
+          <w:i/>
+          <w:iCs/>
+          <w:szCs w:val="14"/>
+        </w:rPr>
+        <w:t xml:space="preserve">Ce </w:t>
+      </w:r>
+      <w:r>
+        <w:rPr>
+          <w:i/>
+          <w:iCs/>
+          <w:szCs w:val="14"/>
+        </w:rPr>
+        <w:t>chapitre</w:t>
+      </w:r>
+      <w:r>
+        <w:rPr>
+          <w:i/>
+          <w:iCs/>
+          <w:szCs w:val="14"/>
+        </w:rPr>
+        <w:t xml:space="preserve"> </w:t>
+      </w:r>
+      <w:r>
+        <w:rPr>
+          <w:i/>
+          <w:iCs/>
+          <w:szCs w:val="14"/>
+        </w:rPr>
+        <w:t>décri</w:t>
+      </w:r>
+      <w:r>
+        <w:rPr>
+          <w:i/>
+          <w:iCs/>
+          <w:szCs w:val="14"/>
+        </w:rPr>
+        <w:t>t</w:t>
+      </w:r>
+      <w:r>
+        <w:rPr>
+          <w:i/>
+          <w:iCs/>
+          <w:szCs w:val="14"/>
+        </w:rPr>
+        <w:t xml:space="preserve"> brièvement le projet,</w:t>
+      </w:r>
+      <w:r>
+        <w:rPr>
+          <w:i/>
+          <w:iCs/>
+          <w:szCs w:val="14"/>
+        </w:rPr>
+        <w:t xml:space="preserve"> le cadre dans lequel il est réalisé,</w:t>
+      </w:r>
+      <w:r>
+        <w:rPr>
+          <w:i/>
+          <w:iCs/>
+          <w:szCs w:val="14"/>
+        </w:rPr>
+        <w:t xml:space="preserve"> les raisons de ce choix et ce qu'il peut apporter à l'élève ou à l'école. </w:t>
+      </w:r>
+      <w:r>
+        <w:rPr>
+          <w:i/>
+          <w:iCs/>
+          <w:szCs w:val="14"/>
+        </w:rPr>
+        <w:t>Il n'est pas nécessaire de rentrer dans les détails (ceux-ci seront abordés plus loin) mais cela doit être aussi clair et complet que possible</w:t>
+      </w:r>
+      <w:r>
+        <w:rPr>
+          <w:i/>
+          <w:iCs/>
+          <w:szCs w:val="14"/>
+        </w:rPr>
+        <w:t xml:space="preserve"> (idées de solutions).</w:t>
+      </w:r>
+      <w:r>
+        <w:rPr>
+          <w:i/>
+          <w:iCs/>
+          <w:szCs w:val="14"/>
+        </w:rPr>
+        <w:t xml:space="preserve"> </w:t>
+      </w:r>
+      <w:r>
+        <w:rPr>
+          <w:i/>
+          <w:iCs/>
+          <w:szCs w:val="14"/>
+        </w:rPr>
+        <w:t>Ce chapitre contient également l'inventaire et la description des travaux qui auraient déjà été effectué</w:t>
+      </w:r>
+      <w:r>
+        <w:rPr>
+          <w:i/>
+          <w:iCs/>
+          <w:szCs w:val="14"/>
+        </w:rPr>
+        <w:t>s</w:t>
+      </w:r>
+      <w:r>
+        <w:rPr>
+          <w:i/>
+          <w:iCs/>
+          <w:szCs w:val="14"/>
+        </w:rPr>
+        <w:t xml:space="preserve"> pour ce projet.</w:t>
+      </w:r>
+    </w:p>
+    <w:p>
+      <w:pPr>
+        <w:rPr>
+          <w:szCs w:val="14"/>
+        </w:rPr>
+      </w:pPr>
+    </w:p>
+    <w:p>
+      <w:pPr>
+        <w:rPr>
+          <w:i/>
+          <w:iCs/>
+          <w:szCs w:val="14"/>
+        </w:rPr>
+      </w:pPr>
+      <w:r>
+        <w:rPr>
+          <w:i/>
+          <w:iCs/>
+          <w:szCs w:val="14"/>
+        </w:rPr>
+        <w:t>Ces éléments peuvent être repris des spécifications de départ.</w:t>
+      </w:r>
+    </w:p>
+    <w:p>
+      <w:pPr>
+        <w:rPr>
+          <w:szCs w:val="14"/>
+        </w:rPr>
+      </w:pPr>
     </w:p>
     <w:p>
       <w:pPr>
@@ -2267,222 +2472,15 @@
           <w:iCs/>
         </w:rPr>
       </w:pPr>
-      <w:bookmarkStart w:id="2" w:name="_Toc499021833"/>
+      <w:bookmarkStart w:id="2" w:name="_Toc499021834"/>
       <w:r>
         <w:rPr>
           <w:i w:val="0"/>
           <w:iCs/>
         </w:rPr>
-        <w:t>Introduction</w:t>
+        <w:t>Objectifs</w:t>
       </w:r>
       <w:bookmarkEnd w:id="2"/>
-      <w:r>
-        <w:rPr>
-          <w:i w:val="0"/>
-          <w:iCs/>
-        </w:rPr>
-        <w:t xml:space="preserve"> </w:t>
-      </w:r>
-    </w:p>
-    <w:p/>
-    <w:p>
-      <w:r>
-        <w:t xml:space="preserve">Ce projet est réalisé dans le cadre du TPI. </w:t>
-      </w:r>
-      <w:r>
-        <w:t>Mon choix du sujet était de générer un horaire car la logique qui se trouve derrière m’intéresse. Le cahier des charges que j’ai reçu correspond à mon choix.</w:t>
-      </w:r>
-    </w:p>
-    <w:p/>
-    <w:p>
-      <w:r>
-        <w:t>Le projet consiste à réaliser une application de</w:t>
-      </w:r>
-      <w:r>
-        <w:t xml:space="preserve"> planification de vols aériens :</w:t>
-      </w:r>
-    </w:p>
-    <w:p>
-      <w:r>
-        <w:t>L’application permet à l’utilisateur de générer des plannings pour des pilotes, en fonction des vols auxquels ils ont été affectés. L’utilisateurs peut créer des pilotes, des vols et des lignes afin de pouvoir générer les plannings.</w:t>
-      </w:r>
-    </w:p>
-    <w:p/>
-    <w:p>
-      <w:r>
-        <w:t>Aucun travail n’a déjà été effectué pour ce projet.</w:t>
-      </w:r>
-    </w:p>
-    <w:p/>
-    <w:p>
-      <w:pPr>
-        <w:rPr>
-          <w:i/>
-          <w:iCs/>
-          <w:szCs w:val="14"/>
-        </w:rPr>
-      </w:pPr>
-      <w:r>
-        <w:rPr>
-          <w:i/>
-          <w:iCs/>
-          <w:szCs w:val="14"/>
-        </w:rPr>
-        <w:t xml:space="preserve">Ce </w:t>
-      </w:r>
-      <w:r>
-        <w:rPr>
-          <w:i/>
-          <w:iCs/>
-          <w:szCs w:val="14"/>
-        </w:rPr>
-        <w:t>chapitre</w:t>
-      </w:r>
-      <w:r>
-        <w:rPr>
-          <w:i/>
-          <w:iCs/>
-          <w:szCs w:val="14"/>
-        </w:rPr>
-        <w:t xml:space="preserve"> </w:t>
-      </w:r>
-      <w:r>
-        <w:rPr>
-          <w:i/>
-          <w:iCs/>
-          <w:szCs w:val="14"/>
-        </w:rPr>
-        <w:t>décri</w:t>
-      </w:r>
-      <w:r>
-        <w:rPr>
-          <w:i/>
-          <w:iCs/>
-          <w:szCs w:val="14"/>
-        </w:rPr>
-        <w:t>t</w:t>
-      </w:r>
-      <w:r>
-        <w:rPr>
-          <w:i/>
-          <w:iCs/>
-          <w:szCs w:val="14"/>
-        </w:rPr>
-        <w:t xml:space="preserve"> brièvement le projet,</w:t>
-      </w:r>
-      <w:r>
-        <w:rPr>
-          <w:i/>
-          <w:iCs/>
-          <w:szCs w:val="14"/>
-        </w:rPr>
-        <w:t xml:space="preserve"> le cadre dans lequel il est réalisé,</w:t>
-      </w:r>
-      <w:r>
-        <w:rPr>
-          <w:i/>
-          <w:iCs/>
-          <w:szCs w:val="14"/>
-        </w:rPr>
-        <w:t xml:space="preserve"> les raisons de ce choix et ce qu'il peut apporter à l'élève ou à l'école. </w:t>
-      </w:r>
-      <w:r>
-        <w:rPr>
-          <w:i/>
-          <w:iCs/>
-          <w:szCs w:val="14"/>
-        </w:rPr>
-        <w:t>Il n'est pas nécessaire de rentrer dans les détails (ceux-ci seront abordés plus loin) mais cela doit être aussi clair et complet que possible</w:t>
-      </w:r>
-      <w:r>
-        <w:rPr>
-          <w:i/>
-          <w:iCs/>
-          <w:szCs w:val="14"/>
-        </w:rPr>
-        <w:t xml:space="preserve"> (idées de solutions).</w:t>
-      </w:r>
-      <w:r>
-        <w:rPr>
-          <w:i/>
-          <w:iCs/>
-          <w:szCs w:val="14"/>
-        </w:rPr>
-        <w:t xml:space="preserve"> </w:t>
-      </w:r>
-      <w:r>
-        <w:rPr>
-          <w:i/>
-          <w:iCs/>
-          <w:szCs w:val="14"/>
-        </w:rPr>
-        <w:t>Ce chapitre contient également l'inventaire et la description des travaux qui auraient déjà été effectué</w:t>
-      </w:r>
-      <w:r>
-        <w:rPr>
-          <w:i/>
-          <w:iCs/>
-          <w:szCs w:val="14"/>
-        </w:rPr>
-        <w:t>s</w:t>
-      </w:r>
-      <w:r>
-        <w:rPr>
-          <w:i/>
-          <w:iCs/>
-          <w:szCs w:val="14"/>
-        </w:rPr>
-        <w:t xml:space="preserve"> pour ce projet.</w:t>
-      </w:r>
-    </w:p>
-    <w:p>
-      <w:pPr>
-        <w:rPr>
-          <w:szCs w:val="14"/>
-        </w:rPr>
-      </w:pPr>
-    </w:p>
-    <w:p>
-      <w:pPr>
-        <w:rPr>
-          <w:i/>
-          <w:iCs/>
-          <w:szCs w:val="14"/>
-        </w:rPr>
-      </w:pPr>
-      <w:r>
-        <w:rPr>
-          <w:i/>
-          <w:iCs/>
-          <w:szCs w:val="14"/>
-        </w:rPr>
-        <w:t>Ces éléments peuvent être repris des spécifications de départ.</w:t>
-      </w:r>
-    </w:p>
-    <w:p>
-      <w:pPr>
-        <w:rPr>
-          <w:szCs w:val="14"/>
-        </w:rPr>
-      </w:pPr>
-    </w:p>
-    <w:p>
-      <w:pPr>
-        <w:pStyle w:val="Titre2"/>
-        <w:rPr>
-          <w:i w:val="0"/>
-          <w:iCs/>
-        </w:rPr>
-      </w:pPr>
-      <w:bookmarkStart w:id="3" w:name="_Toc499021834"/>
-      <w:r>
-        <w:rPr>
-          <w:i w:val="0"/>
-          <w:iCs/>
-        </w:rPr>
-        <w:t>Objectifs</w:t>
-      </w:r>
-      <w:bookmarkEnd w:id="3"/>
     </w:p>
     <w:p>
       <w:pPr>
@@ -2821,7 +2819,7 @@
         </w:rPr>
         <w:br w:type="page"/>
       </w:r>
-      <w:bookmarkStart w:id="4" w:name="_Toc499021835"/>
+      <w:bookmarkStart w:id="3" w:name="_Toc499021835"/>
       <w:r>
         <w:rPr>
           <w:i w:val="0"/>
@@ -2837,7 +2835,7 @@
         </w:rPr>
         <w:t xml:space="preserve"> initiale</w:t>
       </w:r>
-      <w:bookmarkEnd w:id="4"/>
+      <w:bookmarkEnd w:id="3"/>
     </w:p>
     <w:p>
       <w:pPr>
@@ -3026,7 +3024,7 @@
       <w:pPr>
         <w:pStyle w:val="Titre1"/>
       </w:pPr>
-      <w:bookmarkStart w:id="5" w:name="_Toc499021836"/>
+      <w:bookmarkStart w:id="4" w:name="_Toc499021836"/>
       <w:r>
         <w:lastRenderedPageBreak/>
         <w:t>Analyse</w:t>
@@ -3034,17 +3032,17 @@
       <w:r>
         <w:t xml:space="preserve"> / Conception</w:t>
       </w:r>
+      <w:bookmarkEnd w:id="4"/>
+    </w:p>
+    <w:p>
+      <w:pPr>
+        <w:pStyle w:val="Titre2"/>
+      </w:pPr>
+      <w:bookmarkStart w:id="5" w:name="_Toc499021837"/>
+      <w:r>
+        <w:t>Concept</w:t>
+      </w:r>
       <w:bookmarkEnd w:id="5"/>
-    </w:p>
-    <w:p>
-      <w:pPr>
-        <w:pStyle w:val="Titre2"/>
-      </w:pPr>
-      <w:bookmarkStart w:id="6" w:name="_Toc499021837"/>
-      <w:r>
-        <w:t>Concept</w:t>
-      </w:r>
-      <w:bookmarkEnd w:id="6"/>
     </w:p>
     <w:p>
       <w:pPr>
@@ -10565,8 +10563,8 @@
           <w:iCs/>
         </w:rPr>
       </w:pPr>
-      <w:bookmarkStart w:id="7" w:name="_Toc71691012"/>
-      <w:bookmarkStart w:id="8" w:name="_Toc499021838"/>
+      <w:bookmarkStart w:id="6" w:name="_Toc71691012"/>
+      <w:bookmarkStart w:id="7" w:name="_Toc499021838"/>
       <w:r>
         <w:rPr>
           <w:i w:val="0"/>
@@ -10574,8 +10572,8 @@
         </w:rPr>
         <w:t>Stratégie de test</w:t>
       </w:r>
+      <w:bookmarkEnd w:id="6"/>
       <w:bookmarkEnd w:id="7"/>
-      <w:bookmarkEnd w:id="8"/>
     </w:p>
     <w:p/>
     <w:p>
@@ -10959,9 +10957,9 @@
           <w:iCs/>
         </w:rPr>
       </w:pPr>
-      <w:bookmarkStart w:id="9" w:name="_Toc25553310"/>
-      <w:bookmarkStart w:id="10" w:name="_Toc71691015"/>
-      <w:bookmarkStart w:id="11" w:name="_Toc499021839"/>
+      <w:bookmarkStart w:id="8" w:name="_Toc25553310"/>
+      <w:bookmarkStart w:id="9" w:name="_Toc71691015"/>
+      <w:bookmarkStart w:id="10" w:name="_Toc499021839"/>
       <w:r>
         <w:rPr>
           <w:rFonts w:cs="Arial"/>
@@ -10974,9 +10972,9 @@
         </w:rPr>
         <w:t>isques techniques</w:t>
       </w:r>
+      <w:bookmarkEnd w:id="8"/>
       <w:bookmarkEnd w:id="9"/>
       <w:bookmarkEnd w:id="10"/>
-      <w:bookmarkEnd w:id="11"/>
     </w:p>
     <w:p>
       <w:pPr>
@@ -11148,7 +11146,7 @@
           <w:iCs/>
         </w:rPr>
       </w:pPr>
-      <w:bookmarkStart w:id="12" w:name="_Toc499021840"/>
+      <w:bookmarkStart w:id="11" w:name="_Toc499021840"/>
       <w:r>
         <w:rPr>
           <w:i w:val="0"/>
@@ -11156,7 +11154,7 @@
         </w:rPr>
         <w:t>Planification</w:t>
       </w:r>
-      <w:bookmarkEnd w:id="12"/>
+      <w:bookmarkEnd w:id="11"/>
     </w:p>
     <w:p/>
     <w:p>
@@ -11385,9 +11383,9 @@
           <w:iCs/>
         </w:rPr>
       </w:pPr>
-      <w:bookmarkStart w:id="13" w:name="_Toc25553314"/>
-      <w:bookmarkStart w:id="14" w:name="_Toc71691019"/>
-      <w:bookmarkStart w:id="15" w:name="_Toc499021841"/>
+      <w:bookmarkStart w:id="12" w:name="_Toc25553314"/>
+      <w:bookmarkStart w:id="13" w:name="_Toc71691019"/>
+      <w:bookmarkStart w:id="14" w:name="_Toc499021841"/>
       <w:r>
         <w:rPr>
           <w:i w:val="0"/>
@@ -11395,9 +11393,9 @@
         </w:rPr>
         <w:t>Dossier de conception</w:t>
       </w:r>
+      <w:bookmarkEnd w:id="12"/>
       <w:bookmarkEnd w:id="13"/>
       <w:bookmarkEnd w:id="14"/>
-      <w:bookmarkEnd w:id="15"/>
     </w:p>
     <w:p>
       <w:pPr>
@@ -11906,43 +11904,43 @@
           <w:tab w:val="num" w:pos="360"/>
         </w:tabs>
       </w:pPr>
-      <w:bookmarkStart w:id="16" w:name="_Toc71703259"/>
-      <w:bookmarkStart w:id="17" w:name="_Toc499021842"/>
+      <w:bookmarkStart w:id="15" w:name="_Toc71703259"/>
+      <w:bookmarkStart w:id="16" w:name="_Toc499021842"/>
       <w:r>
         <w:t>R</w:t>
       </w:r>
+      <w:bookmarkEnd w:id="15"/>
+      <w:r>
+        <w:t>éalisation</w:t>
+      </w:r>
       <w:bookmarkEnd w:id="16"/>
-      <w:r>
-        <w:t>éalisation</w:t>
-      </w:r>
+    </w:p>
+    <w:p>
+      <w:pPr>
+        <w:pStyle w:val="Titre2"/>
+        <w:rPr>
+          <w:i w:val="0"/>
+          <w:iCs/>
+        </w:rPr>
+      </w:pPr>
+      <w:bookmarkStart w:id="17" w:name="_Toc25553317"/>
+      <w:bookmarkStart w:id="18" w:name="_Toc71691022"/>
+      <w:bookmarkStart w:id="19" w:name="_Toc499021843"/>
+      <w:r>
+        <w:rPr>
+          <w:i w:val="0"/>
+          <w:iCs/>
+        </w:rPr>
+        <w:t>Dossier de réalisation</w:t>
+      </w:r>
+      <w:bookmarkStart w:id="20" w:name="_Toc25553318"/>
       <w:bookmarkEnd w:id="17"/>
-    </w:p>
-    <w:p>
-      <w:pPr>
-        <w:pStyle w:val="Titre2"/>
-        <w:rPr>
-          <w:i w:val="0"/>
-          <w:iCs/>
-        </w:rPr>
-      </w:pPr>
-      <w:bookmarkStart w:id="18" w:name="_Toc25553317"/>
-      <w:bookmarkStart w:id="19" w:name="_Toc71691022"/>
-      <w:bookmarkStart w:id="20" w:name="_Toc499021843"/>
-      <w:r>
-        <w:rPr>
-          <w:i w:val="0"/>
-          <w:iCs/>
-        </w:rPr>
-        <w:t>Dossier de réalisation</w:t>
-      </w:r>
-      <w:bookmarkStart w:id="21" w:name="_Toc25553318"/>
       <w:bookmarkEnd w:id="18"/>
       <w:bookmarkEnd w:id="19"/>
-      <w:bookmarkEnd w:id="20"/>
     </w:p>
     <w:p/>
     <w:p/>
-    <w:bookmarkEnd w:id="21"/>
+    <w:bookmarkEnd w:id="20"/>
     <w:p>
       <w:pPr>
         <w:ind w:firstLine="360"/>
@@ -12267,9 +12265,9 @@
           <w:iCs/>
         </w:rPr>
       </w:pPr>
-      <w:bookmarkStart w:id="22" w:name="_Toc25553321"/>
-      <w:bookmarkStart w:id="23" w:name="_Toc71691025"/>
-      <w:bookmarkStart w:id="24" w:name="_Toc499021844"/>
+      <w:bookmarkStart w:id="21" w:name="_Toc25553321"/>
+      <w:bookmarkStart w:id="22" w:name="_Toc71691025"/>
+      <w:bookmarkStart w:id="23" w:name="_Toc499021844"/>
       <w:r>
         <w:rPr>
           <w:i w:val="0"/>
@@ -12277,16 +12275,16 @@
         </w:rPr>
         <w:t>Description des test</w:t>
       </w:r>
+      <w:bookmarkEnd w:id="21"/>
+      <w:r>
+        <w:rPr>
+          <w:i w:val="0"/>
+          <w:iCs/>
+        </w:rPr>
+        <w:t>s effectués</w:t>
+      </w:r>
       <w:bookmarkEnd w:id="22"/>
-      <w:r>
-        <w:rPr>
-          <w:i w:val="0"/>
-          <w:iCs/>
-        </w:rPr>
-        <w:t>s effectués</w:t>
-      </w:r>
       <w:bookmarkEnd w:id="23"/>
-      <w:bookmarkEnd w:id="24"/>
     </w:p>
     <w:p>
       <w:pPr>
@@ -12509,8 +12507,8 @@
         </w:rPr>
         <w:drawing>
           <wp:inline distT="0" distB="0" distL="0" distR="0" wp14:anchorId="2ADB22CA" wp14:editId="33D2625F">
-            <wp:extent cx="5759450" cy="2433320"/>
-            <wp:effectExtent l="0" t="0" r="0" b="5080"/>
+            <wp:extent cx="5759450" cy="2355123"/>
+            <wp:effectExtent l="0" t="0" r="0" b="7620"/>
             <wp:docPr id="16" name="Image 16"/>
             <wp:cNvGraphicFramePr>
               <a:graphicFrameLocks xmlns:a="http://schemas.openxmlformats.org/drawingml/2006/main" noChangeAspect="1"/>
@@ -12537,7 +12535,7 @@
                   <pic:spPr>
                     <a:xfrm>
                       <a:off x="0" y="0"/>
-                      <a:ext cx="5759450" cy="2433320"/>
+                      <a:ext cx="5759450" cy="2355123"/>
                     </a:xfrm>
                     <a:prstGeom prst="rect">
                       <a:avLst/>
@@ -12570,8 +12568,8 @@
         <w:lastRenderedPageBreak/>
         <w:drawing>
           <wp:inline distT="0" distB="0" distL="0" distR="0" wp14:anchorId="4F1469C1" wp14:editId="5D29FB0F">
-            <wp:extent cx="5759450" cy="3387090"/>
-            <wp:effectExtent l="0" t="0" r="0" b="3810"/>
+            <wp:extent cx="5759450" cy="3241779"/>
+            <wp:effectExtent l="0" t="0" r="0" b="0"/>
             <wp:docPr id="17" name="Image 17"/>
             <wp:cNvGraphicFramePr>
               <a:graphicFrameLocks xmlns:a="http://schemas.openxmlformats.org/drawingml/2006/main" noChangeAspect="1"/>
@@ -12598,7 +12596,7 @@
                   <pic:spPr>
                     <a:xfrm>
                       <a:off x="0" y="0"/>
-                      <a:ext cx="5759450" cy="3387090"/>
+                      <a:ext cx="5759450" cy="3241779"/>
                     </a:xfrm>
                     <a:prstGeom prst="rect">
                       <a:avLst/>
@@ -12813,8 +12811,8 @@
         <w:lastRenderedPageBreak/>
         <w:drawing>
           <wp:inline distT="0" distB="0" distL="0" distR="0" wp14:anchorId="1356EF21" wp14:editId="092072FF">
-            <wp:extent cx="5759450" cy="2901315"/>
-            <wp:effectExtent l="0" t="0" r="0" b="0"/>
+            <wp:extent cx="5759450" cy="2893663"/>
+            <wp:effectExtent l="0" t="0" r="0" b="2540"/>
             <wp:docPr id="21" name="Image 21"/>
             <wp:cNvGraphicFramePr>
               <a:graphicFrameLocks xmlns:a="http://schemas.openxmlformats.org/drawingml/2006/main" noChangeAspect="1"/>
@@ -12841,7 +12839,7 @@
                   <pic:spPr>
                     <a:xfrm>
                       <a:off x="0" y="0"/>
-                      <a:ext cx="5759450" cy="2901315"/>
+                      <a:ext cx="5759450" cy="2893663"/>
                     </a:xfrm>
                     <a:prstGeom prst="rect">
                       <a:avLst/>
@@ -12924,15 +12922,75 @@
     </w:p>
     <w:p>
       <w:pPr>
+        <w:keepNext/>
+      </w:pPr>
+      <w:r>
+        <w:rPr>
+          <w:noProof/>
+          <w:lang w:val="fr-CH" w:eastAsia="fr-CH"/>
+        </w:rPr>
+        <w:drawing>
+          <wp:inline distT="0" distB="0" distL="0" distR="0" wp14:anchorId="7E0735C5" wp14:editId="75A6C112">
+            <wp:extent cx="5759450" cy="3241675"/>
+            <wp:effectExtent l="0" t="0" r="0" b="0"/>
+            <wp:docPr id="23" name="Image 23"/>
+            <wp:cNvGraphicFramePr>
+              <a:graphicFrameLocks xmlns:a="http://schemas.openxmlformats.org/drawingml/2006/main" noChangeAspect="1"/>
+            </wp:cNvGraphicFramePr>
+            <a:graphic xmlns:a="http://schemas.openxmlformats.org/drawingml/2006/main">
+              <a:graphicData uri="http://schemas.openxmlformats.org/drawingml/2006/picture">
+                <pic:pic xmlns:pic="http://schemas.openxmlformats.org/drawingml/2006/picture">
+                  <pic:nvPicPr>
+                    <pic:cNvPr id="23" name="AffectationPiloteAVol.PNG"/>
+                    <pic:cNvPicPr/>
+                  </pic:nvPicPr>
+                  <pic:blipFill>
+                    <a:blip r:embed="rId30">
+                      <a:extLst>
+                        <a:ext uri="{28A0092B-C50C-407E-A947-70E740481C1C}">
+                          <a14:useLocalDpi xmlns:a14="http://schemas.microsoft.com/office/drawing/2010/main" val="0"/>
+                        </a:ext>
+                      </a:extLst>
+                    </a:blip>
+                    <a:stretch>
+                      <a:fillRect/>
+                    </a:stretch>
+                  </pic:blipFill>
+                  <pic:spPr>
+                    <a:xfrm>
+                      <a:off x="0" y="0"/>
+                      <a:ext cx="5759450" cy="3241675"/>
+                    </a:xfrm>
+                    <a:prstGeom prst="rect">
+                      <a:avLst/>
+                    </a:prstGeom>
+                  </pic:spPr>
+                </pic:pic>
+              </a:graphicData>
+            </a:graphic>
+          </wp:inline>
+        </w:drawing>
+      </w:r>
+    </w:p>
+    <w:p>
+      <w:pPr>
+        <w:pStyle w:val="Lgende"/>
+      </w:pPr>
+      <w:r>
+        <w:t>Tests unitaires pour l’affectation d’un pilote à un vol</w:t>
+      </w:r>
+    </w:p>
+    <w:p>
+      <w:pPr>
         <w:pStyle w:val="Titre2"/>
         <w:rPr>
           <w:i w:val="0"/>
           <w:iCs/>
         </w:rPr>
       </w:pPr>
-      <w:bookmarkStart w:id="25" w:name="_Toc25553322"/>
-      <w:bookmarkStart w:id="26" w:name="_Toc71691026"/>
-      <w:bookmarkStart w:id="27" w:name="_Toc499021845"/>
+      <w:bookmarkStart w:id="24" w:name="_Toc25553322"/>
+      <w:bookmarkStart w:id="25" w:name="_Toc71691026"/>
+      <w:bookmarkStart w:id="26" w:name="_Toc499021845"/>
       <w:r>
         <w:rPr>
           <w:i w:val="0"/>
@@ -12940,21 +12998,21 @@
         </w:rPr>
         <w:t xml:space="preserve">Erreurs </w:t>
       </w:r>
+      <w:bookmarkEnd w:id="24"/>
+      <w:r>
+        <w:rPr>
+          <w:i w:val="0"/>
+          <w:iCs/>
+        </w:rPr>
+        <w:t>restantes</w:t>
+      </w:r>
       <w:bookmarkEnd w:id="25"/>
+      <w:bookmarkEnd w:id="26"/>
       <w:r>
         <w:rPr>
           <w:i w:val="0"/>
           <w:iCs/>
         </w:rPr>
-        <w:t>restantes</w:t>
-      </w:r>
-      <w:bookmarkEnd w:id="26"/>
-      <w:bookmarkEnd w:id="27"/>
-      <w:r>
-        <w:rPr>
-          <w:i w:val="0"/>
-          <w:iCs/>
-        </w:rPr>
         <w:t xml:space="preserve">  </w:t>
       </w:r>
     </w:p>
@@ -12965,7 +13023,7 @@
           <w:i/>
         </w:rPr>
       </w:pPr>
-      <w:bookmarkStart w:id="28" w:name="_Toc25553323"/>
+      <w:bookmarkStart w:id="27" w:name="_Toc25553323"/>
     </w:p>
     <w:p>
       <w:pPr>
@@ -12978,6 +13036,7 @@
         <w:rPr>
           <w:i/>
         </w:rPr>
+        <w:lastRenderedPageBreak/>
         <w:t xml:space="preserve">S'il reste encore des </w:t>
       </w:r>
       <w:proofErr w:type="gramStart"/>
@@ -13036,7 +13095,7 @@
         </w:rPr>
         <w:t>Conséquences sur l'utilisation du produit</w:t>
       </w:r>
-      <w:bookmarkEnd w:id="28"/>
+      <w:bookmarkEnd w:id="27"/>
     </w:p>
     <w:p>
       <w:pPr>
@@ -13072,9 +13131,9 @@
           <w:iCs/>
         </w:rPr>
       </w:pPr>
-      <w:bookmarkStart w:id="29" w:name="_Toc25553326"/>
-      <w:bookmarkStart w:id="30" w:name="_Toc71691029"/>
-      <w:bookmarkStart w:id="31" w:name="_Toc499021846"/>
+      <w:bookmarkStart w:id="28" w:name="_Toc25553326"/>
+      <w:bookmarkStart w:id="29" w:name="_Toc71691029"/>
+      <w:bookmarkStart w:id="30" w:name="_Toc499021846"/>
       <w:r>
         <w:rPr>
           <w:i w:val="0"/>
@@ -13082,16 +13141,16 @@
         </w:rPr>
         <w:t>Liste des documents</w:t>
       </w:r>
+      <w:bookmarkEnd w:id="28"/>
+      <w:r>
+        <w:rPr>
+          <w:i w:val="0"/>
+          <w:iCs/>
+        </w:rPr>
+        <w:t xml:space="preserve"> fournis</w:t>
+      </w:r>
       <w:bookmarkEnd w:id="29"/>
-      <w:r>
-        <w:rPr>
-          <w:i w:val="0"/>
-          <w:iCs/>
-        </w:rPr>
-        <w:t xml:space="preserve"> fournis</w:t>
-      </w:r>
       <w:bookmarkEnd w:id="30"/>
-      <w:bookmarkEnd w:id="31"/>
     </w:p>
     <w:p>
       <w:pPr>
@@ -13274,19 +13333,18 @@
           <w:tab w:val="num" w:pos="360"/>
         </w:tabs>
       </w:pPr>
-      <w:bookmarkStart w:id="32" w:name="_Toc25553328"/>
-      <w:bookmarkStart w:id="33" w:name="_Toc71703263"/>
-      <w:bookmarkStart w:id="34" w:name="_Toc499021847"/>
-      <w:r>
-        <w:lastRenderedPageBreak/>
+      <w:bookmarkStart w:id="31" w:name="_Toc25553328"/>
+      <w:bookmarkStart w:id="32" w:name="_Toc71703263"/>
+      <w:bookmarkStart w:id="33" w:name="_Toc499021847"/>
+      <w:r>
         <w:t>C</w:t>
       </w:r>
+      <w:bookmarkEnd w:id="31"/>
       <w:bookmarkEnd w:id="32"/>
+      <w:r>
+        <w:t>onclusions</w:t>
+      </w:r>
       <w:bookmarkEnd w:id="33"/>
-      <w:r>
-        <w:t>onclusions</w:t>
-      </w:r>
-      <w:bookmarkEnd w:id="34"/>
     </w:p>
     <w:p>
       <w:pPr>
@@ -13445,16 +13503,18 @@
           <w:tab w:val="num" w:pos="360"/>
         </w:tabs>
       </w:pPr>
-      <w:bookmarkStart w:id="35" w:name="_Toc71703264"/>
-      <w:bookmarkStart w:id="36" w:name="_Toc499021848"/>
+      <w:bookmarkStart w:id="34" w:name="_Toc71703264"/>
+      <w:bookmarkStart w:id="35" w:name="_Toc499021848"/>
       <w:r>
         <w:lastRenderedPageBreak/>
         <w:t>A</w:t>
       </w:r>
+      <w:bookmarkEnd w:id="34"/>
+      <w:r>
+        <w:t>nnexes</w:t>
+      </w:r>
+      <w:bookmarkStart w:id="36" w:name="_GoBack"/>
       <w:bookmarkEnd w:id="35"/>
-      <w:r>
-        <w:t>nnexes</w:t>
-      </w:r>
       <w:bookmarkEnd w:id="36"/>
     </w:p>
     <w:p/>
@@ -13853,8 +13913,8 @@
       </w:pPr>
     </w:p>
     <w:sectPr>
-      <w:headerReference w:type="default" r:id="rId30"/>
-      <w:footerReference w:type="default" r:id="rId31"/>
+      <w:headerReference w:type="default" r:id="rId31"/>
+      <w:footerReference w:type="default" r:id="rId32"/>
       <w:pgSz w:w="11906" w:h="16838" w:code="9"/>
       <w:pgMar w:top="1418" w:right="1418" w:bottom="1418" w:left="1418" w:header="720" w:footer="720" w:gutter="0"/>
       <w:cols w:space="720"/>
@@ -13941,7 +14001,7 @@
         <w:sz w:val="16"/>
         <w:szCs w:val="16"/>
       </w:rPr>
-      <w:t>22</w:t>
+      <w:t>29</w:t>
     </w:r>
     <w:r>
       <w:rPr>
@@ -17929,7 +17989,7 @@
 </file>
 
 <file path=customXml/itemProps1.xml><?xml version="1.0" encoding="utf-8"?>
-<ds:datastoreItem xmlns:ds="http://schemas.openxmlformats.org/officeDocument/2006/customXml" ds:itemID="{567E9933-03E5-409E-8739-2150690B1F70}">
+<ds:datastoreItem xmlns:ds="http://schemas.openxmlformats.org/officeDocument/2006/customXml" ds:itemID="{EE6F7259-3E7B-4828-B8BE-622A67BE95D9}">
   <ds:schemaRefs>
     <ds:schemaRef ds:uri="http://schemas.openxmlformats.org/officeDocument/2006/bibliography"/>
   </ds:schemaRefs>

</xml_diff>

<commit_message>
Gestion du planning terminé - correction de bugs
</commit_message>
<xml_diff>
--- a/Documentation/Projet/Application de planification de vols aériens.docx
+++ b/Documentation/Projet/Application de planification de vols aériens.docx
@@ -12982,15 +12982,80 @@
     </w:p>
     <w:p>
       <w:pPr>
+        <w:keepNext/>
+      </w:pPr>
+      <w:r>
+        <w:rPr>
+          <w:noProof/>
+          <w:lang w:val="fr-CH" w:eastAsia="fr-CH"/>
+        </w:rPr>
+        <w:lastRenderedPageBreak/>
+        <w:drawing>
+          <wp:inline distT="0" distB="0" distL="0" distR="0" wp14:anchorId="292B6758" wp14:editId="0128708B">
+            <wp:extent cx="5759450" cy="2344420"/>
+            <wp:effectExtent l="0" t="0" r="0" b="0"/>
+            <wp:docPr id="24" name="Image 24"/>
+            <wp:cNvGraphicFramePr>
+              <a:graphicFrameLocks xmlns:a="http://schemas.openxmlformats.org/drawingml/2006/main" noChangeAspect="1"/>
+            </wp:cNvGraphicFramePr>
+            <a:graphic xmlns:a="http://schemas.openxmlformats.org/drawingml/2006/main">
+              <a:graphicData uri="http://schemas.openxmlformats.org/drawingml/2006/picture">
+                <pic:pic xmlns:pic="http://schemas.openxmlformats.org/drawingml/2006/picture">
+                  <pic:nvPicPr>
+                    <pic:cNvPr id="24" name="GenerationPlanning.PNG"/>
+                    <pic:cNvPicPr/>
+                  </pic:nvPicPr>
+                  <pic:blipFill>
+                    <a:blip r:embed="rId31">
+                      <a:extLst>
+                        <a:ext uri="{28A0092B-C50C-407E-A947-70E740481C1C}">
+                          <a14:useLocalDpi xmlns:a14="http://schemas.microsoft.com/office/drawing/2010/main" val="0"/>
+                        </a:ext>
+                      </a:extLst>
+                    </a:blip>
+                    <a:stretch>
+                      <a:fillRect/>
+                    </a:stretch>
+                  </pic:blipFill>
+                  <pic:spPr>
+                    <a:xfrm>
+                      <a:off x="0" y="0"/>
+                      <a:ext cx="5759450" cy="2344420"/>
+                    </a:xfrm>
+                    <a:prstGeom prst="rect">
+                      <a:avLst/>
+                    </a:prstGeom>
+                  </pic:spPr>
+                </pic:pic>
+              </a:graphicData>
+            </a:graphic>
+          </wp:inline>
+        </w:drawing>
+      </w:r>
+    </w:p>
+    <w:p>
+      <w:pPr>
+        <w:pStyle w:val="Lgende"/>
+      </w:pPr>
+      <w:r>
+        <w:t>Tests unitaires pour la génération du planning</w:t>
+      </w:r>
+    </w:p>
+    <w:p>
+      <w:bookmarkStart w:id="24" w:name="_GoBack"/>
+      <w:bookmarkEnd w:id="24"/>
+    </w:p>
+    <w:p>
+      <w:pPr>
         <w:pStyle w:val="Titre2"/>
         <w:rPr>
           <w:i w:val="0"/>
           <w:iCs/>
         </w:rPr>
       </w:pPr>
-      <w:bookmarkStart w:id="24" w:name="_Toc25553322"/>
-      <w:bookmarkStart w:id="25" w:name="_Toc71691026"/>
-      <w:bookmarkStart w:id="26" w:name="_Toc499021845"/>
+      <w:bookmarkStart w:id="25" w:name="_Toc25553322"/>
+      <w:bookmarkStart w:id="26" w:name="_Toc71691026"/>
+      <w:bookmarkStart w:id="27" w:name="_Toc499021845"/>
       <w:r>
         <w:rPr>
           <w:i w:val="0"/>
@@ -12998,7 +13063,7 @@
         </w:rPr>
         <w:t xml:space="preserve">Erreurs </w:t>
       </w:r>
-      <w:bookmarkEnd w:id="24"/>
+      <w:bookmarkEnd w:id="25"/>
       <w:r>
         <w:rPr>
           <w:i w:val="0"/>
@@ -13006,8 +13071,8 @@
         </w:rPr>
         <w:t>restantes</w:t>
       </w:r>
-      <w:bookmarkEnd w:id="25"/>
       <w:bookmarkEnd w:id="26"/>
+      <w:bookmarkEnd w:id="27"/>
       <w:r>
         <w:rPr>
           <w:i w:val="0"/>
@@ -13023,7 +13088,7 @@
           <w:i/>
         </w:rPr>
       </w:pPr>
-      <w:bookmarkStart w:id="27" w:name="_Toc25553323"/>
+      <w:bookmarkStart w:id="28" w:name="_Toc25553323"/>
     </w:p>
     <w:p>
       <w:pPr>
@@ -13036,7 +13101,6 @@
         <w:rPr>
           <w:i/>
         </w:rPr>
-        <w:lastRenderedPageBreak/>
         <w:t xml:space="preserve">S'il reste encore des </w:t>
       </w:r>
       <w:proofErr w:type="gramStart"/>
@@ -13095,7 +13159,7 @@
         </w:rPr>
         <w:t>Conséquences sur l'utilisation du produit</w:t>
       </w:r>
-      <w:bookmarkEnd w:id="27"/>
+      <w:bookmarkEnd w:id="28"/>
     </w:p>
     <w:p>
       <w:pPr>
@@ -13131,9 +13195,9 @@
           <w:iCs/>
         </w:rPr>
       </w:pPr>
-      <w:bookmarkStart w:id="28" w:name="_Toc25553326"/>
-      <w:bookmarkStart w:id="29" w:name="_Toc71691029"/>
-      <w:bookmarkStart w:id="30" w:name="_Toc499021846"/>
+      <w:bookmarkStart w:id="29" w:name="_Toc25553326"/>
+      <w:bookmarkStart w:id="30" w:name="_Toc71691029"/>
+      <w:bookmarkStart w:id="31" w:name="_Toc499021846"/>
       <w:r>
         <w:rPr>
           <w:i w:val="0"/>
@@ -13141,7 +13205,7 @@
         </w:rPr>
         <w:t>Liste des documents</w:t>
       </w:r>
-      <w:bookmarkEnd w:id="28"/>
+      <w:bookmarkEnd w:id="29"/>
       <w:r>
         <w:rPr>
           <w:i w:val="0"/>
@@ -13149,8 +13213,8 @@
         </w:rPr>
         <w:t xml:space="preserve"> fournis</w:t>
       </w:r>
-      <w:bookmarkEnd w:id="29"/>
       <w:bookmarkEnd w:id="30"/>
+      <w:bookmarkEnd w:id="31"/>
     </w:p>
     <w:p>
       <w:pPr>
@@ -13333,18 +13397,18 @@
           <w:tab w:val="num" w:pos="360"/>
         </w:tabs>
       </w:pPr>
-      <w:bookmarkStart w:id="31" w:name="_Toc25553328"/>
-      <w:bookmarkStart w:id="32" w:name="_Toc71703263"/>
-      <w:bookmarkStart w:id="33" w:name="_Toc499021847"/>
+      <w:bookmarkStart w:id="32" w:name="_Toc25553328"/>
+      <w:bookmarkStart w:id="33" w:name="_Toc71703263"/>
+      <w:bookmarkStart w:id="34" w:name="_Toc499021847"/>
       <w:r>
         <w:t>C</w:t>
       </w:r>
-      <w:bookmarkEnd w:id="31"/>
       <w:bookmarkEnd w:id="32"/>
+      <w:bookmarkEnd w:id="33"/>
       <w:r>
         <w:t>onclusions</w:t>
       </w:r>
-      <w:bookmarkEnd w:id="33"/>
+      <w:bookmarkEnd w:id="34"/>
     </w:p>
     <w:p>
       <w:pPr>
@@ -13493,6 +13557,7 @@
         <w:rPr>
           <w:szCs w:val="14"/>
         </w:rPr>
+        <w:lastRenderedPageBreak/>
         <w:br w:type="page"/>
       </w:r>
     </w:p>
@@ -13503,18 +13568,16 @@
           <w:tab w:val="num" w:pos="360"/>
         </w:tabs>
       </w:pPr>
-      <w:bookmarkStart w:id="34" w:name="_Toc71703264"/>
-      <w:bookmarkStart w:id="35" w:name="_Toc499021848"/>
+      <w:bookmarkStart w:id="35" w:name="_Toc71703264"/>
+      <w:bookmarkStart w:id="36" w:name="_Toc499021848"/>
       <w:r>
         <w:lastRenderedPageBreak/>
         <w:t>A</w:t>
       </w:r>
-      <w:bookmarkEnd w:id="34"/>
+      <w:bookmarkEnd w:id="35"/>
       <w:r>
         <w:t>nnexes</w:t>
       </w:r>
-      <w:bookmarkStart w:id="36" w:name="_GoBack"/>
-      <w:bookmarkEnd w:id="35"/>
       <w:bookmarkEnd w:id="36"/>
     </w:p>
     <w:p/>
@@ -13913,8 +13976,8 @@
       </w:pPr>
     </w:p>
     <w:sectPr>
-      <w:headerReference w:type="default" r:id="rId31"/>
-      <w:footerReference w:type="default" r:id="rId32"/>
+      <w:headerReference w:type="default" r:id="rId32"/>
+      <w:footerReference w:type="default" r:id="rId33"/>
       <w:pgSz w:w="11906" w:h="16838" w:code="9"/>
       <w:pgMar w:top="1418" w:right="1418" w:bottom="1418" w:left="1418" w:header="720" w:footer="720" w:gutter="0"/>
       <w:cols w:space="720"/>
@@ -14001,7 +14064,7 @@
         <w:sz w:val="16"/>
         <w:szCs w:val="16"/>
       </w:rPr>
-      <w:t>29</w:t>
+      <w:t>30</w:t>
     </w:r>
     <w:r>
       <w:rPr>
@@ -17989,7 +18052,7 @@
 </file>
 
 <file path=customXml/itemProps1.xml><?xml version="1.0" encoding="utf-8"?>
-<ds:datastoreItem xmlns:ds="http://schemas.openxmlformats.org/officeDocument/2006/customXml" ds:itemID="{EE6F7259-3E7B-4828-B8BE-622A67BE95D9}">
+<ds:datastoreItem xmlns:ds="http://schemas.openxmlformats.org/officeDocument/2006/customXml" ds:itemID="{783DE6E4-87BC-48A0-9C56-6F437D6587F2}">
   <ds:schemaRefs>
     <ds:schemaRef ds:uri="http://schemas.openxmlformats.org/officeDocument/2006/bibliography"/>
   </ds:schemaRefs>

</xml_diff>